<commit_message>
Merged Alex's additions on "2.3.4 Bee Concept".
</commit_message>
<xml_diff>
--- a/Report_backup.docx
+++ b/Report_backup.docx
@@ -415,7 +415,7 @@
               </wp:anchor>
             </w:drawing>
           </mc:Choice>
-          <mc:Fallback xmlns:a14="http://schemas.microsoft.com/office/drawing/2010/main" xmlns:pic="http://schemas.openxmlformats.org/drawingml/2006/picture" xmlns:c="http://schemas.openxmlformats.org/drawingml/2006/chart" xmlns:a="http://schemas.openxmlformats.org/drawingml/2006/main">
+          <mc:Fallback xmlns:a="http://schemas.openxmlformats.org/drawingml/2006/main" xmlns:c="http://schemas.openxmlformats.org/drawingml/2006/chart" xmlns:pic="http://schemas.openxmlformats.org/drawingml/2006/picture" xmlns:a14="http://schemas.microsoft.com/office/drawing/2010/main">
             <w:pict w14:anchorId="1EC787D6">
               <v:group id="Group_x0020_10" style="position:absolute;margin-left:285.55pt;margin-top:13.4pt;width:75pt;height:85pt;z-index:251658243" coordsize="952500,1079500" o:spid="_x0000_s1026" w14:anchorId="6D858476" o:gfxdata="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">
                 <v:shape id="Arc_x0020_6" style="position:absolute;width:952500;height:1079500;rotation:-1430241fd;flip:x;visibility:visible;mso-wrap-style:square;v-text-anchor:middle" coordsize="952500,1079500" o:spid="_x0000_s1027" filled="f" strokecolor="#ffd28b [831]" strokeweight=".5pt" path="m476250,0nsc739276,,952500,241654,952500,539750l476250,539750,476250,0xem476250,0nfc739276,,952500,241654,952500,539750e" o:gfxdata="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">
@@ -562,7 +562,7 @@
               </wp:anchor>
             </w:drawing>
           </mc:Choice>
-          <mc:Fallback xmlns:a14="http://schemas.microsoft.com/office/drawing/2010/main" xmlns:pic="http://schemas.openxmlformats.org/drawingml/2006/picture" xmlns:c="http://schemas.openxmlformats.org/drawingml/2006/chart" xmlns:a="http://schemas.openxmlformats.org/drawingml/2006/main">
+          <mc:Fallback xmlns:a="http://schemas.openxmlformats.org/drawingml/2006/main" xmlns:c="http://schemas.openxmlformats.org/drawingml/2006/chart" xmlns:pic="http://schemas.openxmlformats.org/drawingml/2006/picture" xmlns:a14="http://schemas.microsoft.com/office/drawing/2010/main">
             <w:pict w14:anchorId="79F232BD">
               <v:group id="Group_x0020_9" style="position:absolute;margin-left:106.15pt;margin-top:12.2pt;width:75pt;height:85pt;z-index:251658244" coordsize="952500,1079500" o:spid="_x0000_s1026" w14:anchorId="694C2EEC" o:gfxdata="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">
                 <v:shape id="Arc_x0020_5" style="position:absolute;width:952500;height:1079500;rotation:-1430241fd;visibility:visible;mso-wrap-style:square;v-text-anchor:middle" coordsize="952500,1079500" o:spid="_x0000_s1027" filled="f" strokecolor="#ffd28b [831]" strokeweight=".5pt" path="m476250,0nsc739276,,952500,241654,952500,539750l476250,539750,476250,0xem476250,0nfc739276,,952500,241654,952500,539750e" o:gfxdata="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">
@@ -972,7 +972,7 @@
               </wp:anchor>
             </w:drawing>
           </mc:Choice>
-          <mc:Fallback xmlns:a14="http://schemas.microsoft.com/office/drawing/2010/main" xmlns:pic="http://schemas.openxmlformats.org/drawingml/2006/picture" xmlns:c="http://schemas.openxmlformats.org/drawingml/2006/chart" xmlns:a="http://schemas.openxmlformats.org/drawingml/2006/main">
+          <mc:Fallback xmlns:a="http://schemas.openxmlformats.org/drawingml/2006/main" xmlns:c="http://schemas.openxmlformats.org/drawingml/2006/chart" xmlns:pic="http://schemas.openxmlformats.org/drawingml/2006/picture" xmlns:a14="http://schemas.microsoft.com/office/drawing/2010/main">
             <w:pict w14:anchorId="4248ADFC">
               <v:line id="Straight_x0020_Connector_x0020_33" style="position:absolute;flip:x;z-index:251658256;visibility:visible;mso-wrap-style:square;mso-width-percent:0;mso-height-percent:0;mso-wrap-distance-left:9pt;mso-wrap-distance-top:0;mso-wrap-distance-right:9pt;mso-wrap-distance-bottom:0;mso-position-horizontal:absolute;mso-position-horizontal-relative:text;mso-position-vertical:absolute;mso-position-vertical-relative:text;mso-width-percent:0;mso-height-percent:0;mso-width-relative:margin;mso-height-relative:margin" o:spid="_x0000_s1026" strokecolor="#ffedd1 [351]" strokeweight=".5pt" from="409pt,239.2pt" to="415.4pt,240.7pt" w14:anchorId="5E201D3C" o:gfxdata="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"/>
             </w:pict>
@@ -1043,7 +1043,7 @@
               </wp:anchor>
             </w:drawing>
           </mc:Choice>
-          <mc:Fallback xmlns:a14="http://schemas.microsoft.com/office/drawing/2010/main" xmlns:pic="http://schemas.openxmlformats.org/drawingml/2006/picture" xmlns:c="http://schemas.openxmlformats.org/drawingml/2006/chart" xmlns:a="http://schemas.openxmlformats.org/drawingml/2006/main">
+          <mc:Fallback xmlns:a="http://schemas.openxmlformats.org/drawingml/2006/main" xmlns:c="http://schemas.openxmlformats.org/drawingml/2006/chart" xmlns:pic="http://schemas.openxmlformats.org/drawingml/2006/picture" xmlns:a14="http://schemas.microsoft.com/office/drawing/2010/main">
             <w:pict w14:anchorId="6EE67C73">
               <v:line id="Straight_x0020_Connector_x0020_32" style="position:absolute;flip:x y;z-index:251658255;visibility:visible;mso-wrap-style:square;mso-wrap-distance-left:9pt;mso-wrap-distance-top:0;mso-wrap-distance-right:9pt;mso-wrap-distance-bottom:0;mso-position-horizontal:absolute;mso-position-horizontal-relative:text;mso-position-vertical:absolute;mso-position-vertical-relative:text" o:spid="_x0000_s1026" strokecolor="#ffedd1 [351]" strokeweight=".5pt" from="412.75pt,230.6pt" to="416.5pt,236.95pt" w14:anchorId="1A6C6F08" o:gfxdata="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"/>
             </w:pict>
@@ -1114,7 +1114,7 @@
               </wp:anchor>
             </w:drawing>
           </mc:Choice>
-          <mc:Fallback xmlns:a14="http://schemas.microsoft.com/office/drawing/2010/main" xmlns:pic="http://schemas.openxmlformats.org/drawingml/2006/picture" xmlns:c="http://schemas.openxmlformats.org/drawingml/2006/chart" xmlns:a="http://schemas.openxmlformats.org/drawingml/2006/main">
+          <mc:Fallback xmlns:a="http://schemas.openxmlformats.org/drawingml/2006/main" xmlns:c="http://schemas.openxmlformats.org/drawingml/2006/chart" xmlns:pic="http://schemas.openxmlformats.org/drawingml/2006/picture" xmlns:a14="http://schemas.microsoft.com/office/drawing/2010/main">
             <w:pict w14:anchorId="61F177DE">
               <v:line id="Straight_x0020_Connector_x0020_30" style="position:absolute;flip:x y;z-index:251658253;visibility:visible;mso-wrap-style:square;mso-wrap-distance-left:9pt;mso-wrap-distance-top:0;mso-wrap-distance-right:9pt;mso-wrap-distance-bottom:0;mso-position-horizontal:absolute;mso-position-horizontal-relative:text;mso-position-vertical:absolute;mso-position-vertical-relative:text" o:spid="_x0000_s1026" strokecolor="#ffedd1 [351]" strokeweight=".5pt" from="443.6pt,351.75pt" to="447.35pt,358.1pt" w14:anchorId="33DC677E" o:gfxdata="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"/>
             </w:pict>
@@ -1188,7 +1188,7 @@
               </wp:anchor>
             </w:drawing>
           </mc:Choice>
-          <mc:Fallback xmlns:a14="http://schemas.microsoft.com/office/drawing/2010/main" xmlns:pic="http://schemas.openxmlformats.org/drawingml/2006/picture" xmlns:c="http://schemas.openxmlformats.org/drawingml/2006/chart" xmlns:a="http://schemas.openxmlformats.org/drawingml/2006/main">
+          <mc:Fallback xmlns:a="http://schemas.openxmlformats.org/drawingml/2006/main" xmlns:c="http://schemas.openxmlformats.org/drawingml/2006/chart" xmlns:pic="http://schemas.openxmlformats.org/drawingml/2006/picture" xmlns:a14="http://schemas.microsoft.com/office/drawing/2010/main">
             <w:pict w14:anchorId="098F78D6">
               <v:line id="Straight_x0020_Connector_x0020_31" style="position:absolute;flip:y;z-index:251658254;visibility:visible;mso-wrap-style:square;mso-width-percent:0;mso-wrap-distance-left:9pt;mso-wrap-distance-top:0;mso-wrap-distance-right:9pt;mso-wrap-distance-bottom:0;mso-position-horizontal:absolute;mso-position-horizontal-relative:text;mso-position-vertical:absolute;mso-position-vertical-relative:text;mso-width-percent:0;mso-width-relative:margin" o:spid="_x0000_s1026" strokecolor="#ffedd1 [351]" strokeweight=".5pt" from="450pt,351.75pt" to="453pt,358.1pt" w14:anchorId="230AAC15" o:gfxdata="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"/>
             </w:pict>
@@ -1272,7 +1272,7 @@
               </wp:anchor>
             </w:drawing>
           </mc:Choice>
-          <mc:Fallback xmlns:a14="http://schemas.microsoft.com/office/drawing/2010/main" xmlns:pic="http://schemas.openxmlformats.org/drawingml/2006/picture" xmlns:c="http://schemas.openxmlformats.org/drawingml/2006/chart" xmlns:a="http://schemas.openxmlformats.org/drawingml/2006/main">
+          <mc:Fallback xmlns:a="http://schemas.openxmlformats.org/drawingml/2006/main" xmlns:c="http://schemas.openxmlformats.org/drawingml/2006/chart" xmlns:pic="http://schemas.openxmlformats.org/drawingml/2006/picture" xmlns:a14="http://schemas.microsoft.com/office/drawing/2010/main">
             <w:pict w14:anchorId="3771E319">
               <v:oval id="Oval_x0020_28" style="position:absolute;margin-left:443.95pt;margin-top:355.15pt;width:9pt;height:9pt;z-index:251658251;visibility:visible;mso-wrap-style:square;mso-wrap-distance-left:9pt;mso-wrap-distance-top:0;mso-wrap-distance-right:9pt;mso-wrap-distance-bottom:0;mso-position-horizontal:absolute;mso-position-horizontal-relative:text;mso-position-vertical:absolute;mso-position-vertical-relative:text;v-text-anchor:middle" o:spid="_x0000_s1026" fillcolor="#ffedd1 [351]" strokecolor="#ffedd1 [351]" strokeweight="1pt" w14:anchorId="51C8577D" o:gfxdata="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"/>
             </w:pict>
@@ -1421,7 +1421,7 @@
               </wp:anchor>
             </w:drawing>
           </mc:Choice>
-          <mc:Fallback xmlns:a14="http://schemas.microsoft.com/office/drawing/2010/main" xmlns:pic="http://schemas.openxmlformats.org/drawingml/2006/picture" xmlns:c="http://schemas.openxmlformats.org/drawingml/2006/chart" xmlns:a="http://schemas.openxmlformats.org/drawingml/2006/main">
+          <mc:Fallback xmlns:a="http://schemas.openxmlformats.org/drawingml/2006/main" xmlns:c="http://schemas.openxmlformats.org/drawingml/2006/chart" xmlns:pic="http://schemas.openxmlformats.org/drawingml/2006/picture" xmlns:a14="http://schemas.microsoft.com/office/drawing/2010/main">
             <w:pict w14:anchorId="14FEE1E2">
               <v:shape id="Freeform_x0020_1" style="position:absolute;margin-left:447.9pt;margin-top:361.15pt;width:414.15pt;height:165pt;z-index:251658250;visibility:visible;mso-wrap-style:square;mso-wrap-distance-left:9pt;mso-wrap-distance-top:0;mso-wrap-distance-right:9pt;mso-wrap-distance-bottom:0;mso-position-horizontal:absolute;mso-position-horizontal-relative:text;mso-position-vertical:absolute;mso-position-vertical-relative:text;v-text-anchor:middle" coordsize="5260262,2095738" o:spid="_x0000_s1026" filled="f" strokecolor="#ffedd1 [351]" strokeweight=".5pt" path="m5260262,1876425c5177712,1887537,5131674,1906588,4764962,1943100,4398250,1979612,3620374,2101850,3059987,2095500,2499599,2089150,1875712,2122488,1402637,1905000,929562,1687512,454899,1108075,221537,790575,-11825,473075,-4682,236537,2462,0e" o:gfxdata="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" w14:anchorId="6C830BB1">
                 <v:stroke dashstyle="longDash"/>
@@ -1554,7 +1554,7 @@
               </wp:anchor>
             </w:drawing>
           </mc:Choice>
-          <mc:Fallback xmlns:a14="http://schemas.microsoft.com/office/drawing/2010/main" xmlns:pic="http://schemas.openxmlformats.org/drawingml/2006/picture" xmlns:c="http://schemas.openxmlformats.org/drawingml/2006/chart" xmlns:a="http://schemas.openxmlformats.org/drawingml/2006/main">
+          <mc:Fallback xmlns:a="http://schemas.openxmlformats.org/drawingml/2006/main" xmlns:c="http://schemas.openxmlformats.org/drawingml/2006/chart" xmlns:pic="http://schemas.openxmlformats.org/drawingml/2006/picture" xmlns:a14="http://schemas.microsoft.com/office/drawing/2010/main">
             <w:pict w14:anchorId="0B5FEFF1">
               <v:shape id="Freeform_x0020_3" style="position:absolute;margin-left:420pt;margin-top:239.65pt;width:128.25pt;height:89.25pt;z-index:251658249;visibility:visible;mso-wrap-style:square;mso-wrap-distance-left:9pt;mso-wrap-distance-top:0;mso-wrap-distance-right:9pt;mso-wrap-distance-bottom:0;mso-position-horizontal:absolute;mso-position-horizontal-relative:text;mso-position-vertical:absolute;mso-position-vertical-relative:text;v-text-anchor:middle" coordsize="1628775,1133475" o:spid="_x0000_s1026" filled="f" strokecolor="#ffedd1 [351]" strokeweight=".5pt" path="m1628775,1133475c1379537,1123156,1130300,1112837,952500,971550,774700,830263,720725,447675,561975,285750,403225,123825,201612,61912,,0e" o:gfxdata="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" w14:anchorId="54AAEC32">
                 <v:stroke dashstyle="longDash" startarrow="oval"/>
@@ -1641,7 +1641,7 @@
               </wp:anchor>
             </w:drawing>
           </mc:Choice>
-          <mc:Fallback xmlns:a14="http://schemas.microsoft.com/office/drawing/2010/main" xmlns:pic="http://schemas.openxmlformats.org/drawingml/2006/picture" xmlns:c="http://schemas.openxmlformats.org/drawingml/2006/chart" xmlns:a="http://schemas.openxmlformats.org/drawingml/2006/main">
+          <mc:Fallback xmlns:a="http://schemas.openxmlformats.org/drawingml/2006/main" xmlns:c="http://schemas.openxmlformats.org/drawingml/2006/chart" xmlns:pic="http://schemas.openxmlformats.org/drawingml/2006/picture" xmlns:a14="http://schemas.microsoft.com/office/drawing/2010/main">
             <w:pict w14:anchorId="5473CF91">
               <v:oval id="Oval_x0020_29" style="position:absolute;margin-left:413.2pt;margin-top:233.65pt;width:9pt;height:9pt;z-index:251658252;visibility:visible;mso-wrap-style:square;mso-wrap-distance-left:9pt;mso-wrap-distance-top:0;mso-wrap-distance-right:9pt;mso-wrap-distance-bottom:0;mso-position-horizontal:absolute;mso-position-horizontal-relative:text;mso-position-vertical:absolute;mso-position-vertical-relative:text;v-text-anchor:middle" o:spid="_x0000_s1026" fillcolor="#ffedd1 [351]" strokecolor="#ffedd1 [351]" strokeweight="1pt" w14:anchorId="6F3A28B6" o:gfxdata="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"/>
             </w:pict>
@@ -1989,7 +1989,7 @@
               </wp:anchor>
             </w:drawing>
           </mc:Choice>
-          <mc:Fallback xmlns:a14="http://schemas.microsoft.com/office/drawing/2010/main" xmlns:pic="http://schemas.openxmlformats.org/drawingml/2006/picture" xmlns:c="http://schemas.openxmlformats.org/drawingml/2006/chart" xmlns:a="http://schemas.openxmlformats.org/drawingml/2006/main">
+          <mc:Fallback xmlns:a="http://schemas.openxmlformats.org/drawingml/2006/main" xmlns:c="http://schemas.openxmlformats.org/drawingml/2006/chart" xmlns:pic="http://schemas.openxmlformats.org/drawingml/2006/picture" xmlns:a14="http://schemas.microsoft.com/office/drawing/2010/main">
             <w:pict w14:anchorId="0C8B53C1">
               <v:shape id="Arc_x0020_15" style="position:absolute;margin-left:174.7pt;margin-top:422.6pt;width:406pt;height:315.35pt;rotation:11604965fd;z-index:251658247;visibility:visible;mso-wrap-style:square;mso-width-percent:0;mso-height-percent:0;mso-wrap-distance-left:9pt;mso-wrap-distance-top:0;mso-wrap-distance-right:9pt;mso-wrap-distance-bottom:0;mso-position-horizontal:absolute;mso-position-horizontal-relative:text;mso-position-vertical:absolute;mso-position-vertical-relative:text;mso-width-percent:0;mso-height-percent:0;mso-width-relative:margin;mso-height-relative:margin;v-text-anchor:middle" coordsize="5156200,4004945" o:spid="_x0000_s1026" filled="f" strokecolor="#ffd28b [831]" strokeweight=".5pt" path="m2034415,3959911nsc871408,3765027,31138,2977291,836,2053472l2578100,2002473,2034415,3959911xem2034415,3959911nfc871408,3765027,31138,2977291,836,2053472e" o:gfxdata="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" w14:anchorId="12A831F9">
                 <v:stroke dashstyle="longDash"/>
@@ -2078,7 +2078,7 @@
               </wp:anchor>
             </w:drawing>
           </mc:Choice>
-          <mc:Fallback xmlns:a14="http://schemas.microsoft.com/office/drawing/2010/main" xmlns:pic="http://schemas.openxmlformats.org/drawingml/2006/picture" xmlns:c="http://schemas.openxmlformats.org/drawingml/2006/chart" xmlns:a="http://schemas.openxmlformats.org/drawingml/2006/main">
+          <mc:Fallback xmlns:a="http://schemas.openxmlformats.org/drawingml/2006/main" xmlns:c="http://schemas.openxmlformats.org/drawingml/2006/chart" xmlns:pic="http://schemas.openxmlformats.org/drawingml/2006/picture" xmlns:a14="http://schemas.microsoft.com/office/drawing/2010/main">
             <w:pict w14:anchorId="74387646">
               <v:shape id="Arc_x0020_14" style="position:absolute;margin-left:234.9pt;margin-top:130.4pt;width:406pt;height:294pt;z-index:251658246;visibility:visible;mso-wrap-style:square;mso-width-percent:0;mso-height-percent:0;mso-wrap-distance-left:9pt;mso-wrap-distance-top:0;mso-wrap-distance-right:9pt;mso-wrap-distance-bottom:0;mso-position-horizontal:absolute;mso-position-horizontal-relative:text;mso-position-vertical:absolute;mso-position-vertical-relative:text;mso-width-percent:0;mso-height-percent:0;mso-width-relative:margin;mso-height-relative:margin;v-text-anchor:middle" coordsize="5156200,3733800" o:spid="_x0000_s1026" filled="f" strokecolor="#ffd28b [831]" strokeweight=".5pt" path="m2211929,3714874nsc968948,3585724,35264,2826867,962,1917898l2578100,1866900,2211929,3714874xem2211929,3714874nfc968948,3585724,35264,2826867,962,1917898e" o:gfxdata="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" w14:anchorId="01765FE2">
                 <v:stroke dashstyle="longDash"/>
@@ -2908,7 +2908,7 @@
     <w:p>
       <w:pPr>
         <w:rPr>
-          <w:ins w:id="0" w:author="Jamie Birch" w:date="2016-01-19T11:25:00Z"/>
+          <w:ins w:id="0" w:author="Jamie Birch" w:date="2016-01-19T11:28:00Z"/>
           <w:b/>
           <w:sz w:val="32"/>
         </w:rPr>
@@ -2926,7 +2926,7 @@
         <w:pStyle w:val="Title"/>
         <w:jc w:val="center"/>
         <w:rPr>
-          <w:ins w:id="1" w:author="Jamie Birch" w:date="2016-01-19T11:25:00Z"/>
+          <w:ins w:id="1" w:author="Jamie Birch" w:date="2016-01-19T11:28:00Z"/>
           <w:rFonts w:ascii="Calibri" w:hAnsi="Calibri"/>
           <w:b/>
           <w:color w:val="CD8C06" w:themeColor="accent1" w:themeShade="BF"/>
@@ -2934,7 +2934,7 @@
           <w:szCs w:val="32"/>
         </w:rPr>
       </w:pPr>
-      <w:ins w:id="2" w:author="Jamie Birch" w:date="2016-01-19T11:25:00Z">
+      <w:ins w:id="2" w:author="Jamie Birch" w:date="2016-01-19T11:28:00Z">
         <w:r>
           <w:rPr>
             <w:rFonts w:ascii="Calibri" w:eastAsia="Calibri" w:hAnsi="Calibri" w:cs="Calibri"/>
@@ -2953,13 +2953,13 @@
       <w:pPr>
         <w:jc w:val="both"/>
         <w:rPr>
-          <w:ins w:id="3" w:author="Jamie Birch" w:date="2016-01-19T11:25:00Z"/>
+          <w:ins w:id="3" w:author="Jamie Birch" w:date="2016-01-19T11:28:00Z"/>
           <w:rFonts w:ascii="Calibri" w:eastAsia="Calibri" w:hAnsi="Calibri" w:cs="Calibri"/>
           <w:bCs/>
           <w:color w:val="000000" w:themeColor="text1"/>
         </w:rPr>
       </w:pPr>
-      <w:ins w:id="4" w:author="Jamie Birch" w:date="2016-01-19T11:25:00Z">
+      <w:ins w:id="4" w:author="Jamie Birch" w:date="2016-01-19T11:28:00Z">
         <w:r>
           <w:rPr>
             <w:rFonts w:ascii="Calibri" w:eastAsia="Calibri" w:hAnsi="Calibri" w:cs="Calibri"/>
@@ -2982,13 +2982,13 @@
       <w:pPr>
         <w:jc w:val="both"/>
         <w:rPr>
-          <w:ins w:id="5" w:author="Jamie Birch" w:date="2016-01-19T11:25:00Z"/>
+          <w:ins w:id="5" w:author="Jamie Birch" w:date="2016-01-19T11:28:00Z"/>
           <w:rFonts w:ascii="Calibri" w:eastAsia="Calibri" w:hAnsi="Calibri" w:cs="Calibri"/>
           <w:bCs/>
           <w:color w:val="000000" w:themeColor="text1"/>
         </w:rPr>
       </w:pPr>
-      <w:ins w:id="6" w:author="Jamie Birch" w:date="2016-01-19T11:25:00Z">
+      <w:ins w:id="6" w:author="Jamie Birch" w:date="2016-01-19T11:28:00Z">
         <w:r>
           <w:rPr>
             <w:rFonts w:ascii="Calibri" w:eastAsia="Calibri" w:hAnsi="Calibri" w:cs="Calibri"/>
@@ -3003,13 +3003,13 @@
       <w:pPr>
         <w:jc w:val="both"/>
         <w:rPr>
-          <w:ins w:id="7" w:author="Jamie Birch" w:date="2016-01-19T11:25:00Z"/>
+          <w:ins w:id="7" w:author="Jamie Birch" w:date="2016-01-19T11:28:00Z"/>
           <w:rFonts w:ascii="Calibri" w:eastAsia="Calibri" w:hAnsi="Calibri" w:cs="Calibri"/>
           <w:bCs/>
           <w:color w:val="000000" w:themeColor="text1"/>
         </w:rPr>
       </w:pPr>
-      <w:ins w:id="8" w:author="Jamie Birch" w:date="2016-01-19T11:25:00Z">
+      <w:ins w:id="8" w:author="Jamie Birch" w:date="2016-01-19T11:28:00Z">
         <w:r>
           <w:rPr>
             <w:rFonts w:ascii="Calibri" w:eastAsia="Calibri" w:hAnsi="Calibri" w:cs="Calibri"/>
@@ -3023,7 +3023,7 @@
     <w:p>
       <w:pPr>
         <w:rPr>
-          <w:ins w:id="9" w:author="Jamie Birch" w:date="2016-01-19T11:25:00Z"/>
+          <w:ins w:id="9" w:author="Jamie Birch" w:date="2016-01-19T11:28:00Z"/>
           <w:rFonts w:ascii="Calibri" w:eastAsia="Calibri" w:hAnsi="Calibri" w:cs="Calibri"/>
           <w:b/>
           <w:bCs/>
@@ -3032,7 +3032,7 @@
           <w:kern w:val="28"/>
         </w:rPr>
       </w:pPr>
-      <w:ins w:id="10" w:author="Jamie Birch" w:date="2016-01-19T11:25:00Z">
+      <w:ins w:id="10" w:author="Jamie Birch" w:date="2016-01-19T11:28:00Z">
         <w:r>
           <w:rPr>
             <w:rFonts w:ascii="Calibri" w:eastAsia="Calibri" w:hAnsi="Calibri" w:cs="Calibri"/>
@@ -3051,7 +3051,7 @@
         <w:pStyle w:val="Title"/>
         <w:jc w:val="center"/>
         <w:rPr>
-          <w:ins w:id="11" w:author="Jamie Birch" w:date="2016-01-19T11:25:00Z"/>
+          <w:ins w:id="11" w:author="Jamie Birch" w:date="2016-01-19T11:28:00Z"/>
           <w:rFonts w:ascii="Calibri" w:hAnsi="Calibri"/>
           <w:b/>
           <w:color w:val="CD8C06" w:themeColor="accent1" w:themeShade="BF"/>
@@ -3059,7 +3059,7 @@
           <w:szCs w:val="32"/>
         </w:rPr>
       </w:pPr>
-      <w:ins w:id="12" w:author="Jamie Birch" w:date="2016-01-19T11:25:00Z">
+      <w:ins w:id="12" w:author="Jamie Birch" w:date="2016-01-19T11:28:00Z">
         <w:r>
           <w:rPr>
             <w:rFonts w:ascii="Calibri" w:eastAsia="Calibri" w:hAnsi="Calibri" w:cs="Calibri"/>
@@ -3089,11 +3089,11 @@
       <w:pPr>
         <w:jc w:val="both"/>
         <w:rPr>
-          <w:ins w:id="13" w:author="Jamie Birch" w:date="2016-01-19T11:25:00Z"/>
+          <w:ins w:id="13" w:author="Jamie Birch" w:date="2016-01-19T11:28:00Z"/>
           <w:rFonts w:ascii="Calibri" w:hAnsi="Calibri"/>
         </w:rPr>
       </w:pPr>
-      <w:ins w:id="14" w:author="Jamie Birch" w:date="2016-01-19T11:25:00Z">
+      <w:ins w:id="14" w:author="Jamie Birch" w:date="2016-01-19T11:28:00Z">
         <w:r>
           <w:rPr>
             <w:rFonts w:ascii="Calibri" w:hAnsi="Calibri"/>
@@ -3142,11 +3142,11 @@
       <w:pPr>
         <w:jc w:val="both"/>
         <w:rPr>
-          <w:ins w:id="15" w:author="Jamie Birch" w:date="2016-01-19T11:25:00Z"/>
+          <w:ins w:id="15" w:author="Jamie Birch" w:date="2016-01-19T11:28:00Z"/>
           <w:rFonts w:ascii="Calibri" w:hAnsi="Calibri"/>
         </w:rPr>
       </w:pPr>
-      <w:ins w:id="16" w:author="Jamie Birch" w:date="2016-01-19T11:25:00Z">
+      <w:ins w:id="16" w:author="Jamie Birch" w:date="2016-01-19T11:28:00Z">
         <w:r>
           <w:rPr>
             <w:rFonts w:ascii="Calibri" w:hAnsi="Calibri"/>
@@ -3193,11 +3193,11 @@
       <w:pPr>
         <w:jc w:val="both"/>
         <w:rPr>
-          <w:ins w:id="21" w:author="Jamie Birch" w:date="2016-01-19T11:25:00Z"/>
+          <w:ins w:id="21" w:author="Jamie Birch" w:date="2016-01-19T11:28:00Z"/>
           <w:rFonts w:ascii="Calibri" w:hAnsi="Calibri"/>
         </w:rPr>
       </w:pPr>
-      <w:ins w:id="22" w:author="Jamie Birch" w:date="2016-01-19T11:25:00Z">
+      <w:ins w:id="22" w:author="Jamie Birch" w:date="2016-01-19T11:28:00Z">
         <w:r>
           <w:rPr>
             <w:rFonts w:ascii="Calibri" w:hAnsi="Calibri"/>
@@ -3283,12 +3283,12 @@
       <w:pPr>
         <w:jc w:val="both"/>
         <w:rPr>
-          <w:ins w:id="25" w:author="Jamie Birch" w:date="2016-01-19T11:25:00Z"/>
+          <w:ins w:id="25" w:author="Jamie Birch" w:date="2016-01-19T11:28:00Z"/>
           <w:rFonts w:ascii="Calibri" w:hAnsi="Calibri"/>
           <w:b/>
         </w:rPr>
       </w:pPr>
-      <w:ins w:id="26" w:author="Jamie Birch" w:date="2016-01-19T11:25:00Z">
+      <w:ins w:id="26" w:author="Jamie Birch" w:date="2016-01-19T11:28:00Z">
         <w:r>
           <w:rPr>
             <w:rFonts w:ascii="Calibri" w:hAnsi="Calibri"/>
@@ -3302,11 +3302,11 @@
       <w:pPr>
         <w:jc w:val="both"/>
         <w:rPr>
-          <w:ins w:id="27" w:author="Jamie Birch" w:date="2016-01-19T11:25:00Z"/>
+          <w:ins w:id="27" w:author="Jamie Birch" w:date="2016-01-19T11:28:00Z"/>
           <w:rFonts w:ascii="Calibri" w:hAnsi="Calibri"/>
         </w:rPr>
       </w:pPr>
-      <w:ins w:id="28" w:author="Jamie Birch" w:date="2016-01-19T11:25:00Z">
+      <w:ins w:id="28" w:author="Jamie Birch" w:date="2016-01-19T11:28:00Z">
         <w:r>
           <w:rPr>
             <w:rFonts w:ascii="Calibri" w:hAnsi="Calibri"/>
@@ -3369,11 +3369,11 @@
       <w:pPr>
         <w:jc w:val="both"/>
         <w:rPr>
-          <w:ins w:id="33" w:author="Jamie Birch" w:date="2016-01-19T11:25:00Z"/>
+          <w:ins w:id="33" w:author="Jamie Birch" w:date="2016-01-19T11:28:00Z"/>
           <w:rFonts w:ascii="Calibri" w:hAnsi="Calibri"/>
         </w:rPr>
       </w:pPr>
-      <w:ins w:id="34" w:author="Jamie Birch" w:date="2016-01-19T11:25:00Z">
+      <w:ins w:id="34" w:author="Jamie Birch" w:date="2016-01-19T11:28:00Z">
         <w:r>
           <w:rPr>
             <w:rFonts w:ascii="Calibri" w:hAnsi="Calibri"/>
@@ -3419,11 +3419,11 @@
       <w:pPr>
         <w:jc w:val="both"/>
         <w:rPr>
-          <w:ins w:id="39" w:author="Jamie Birch" w:date="2016-01-19T11:25:00Z"/>
+          <w:ins w:id="39" w:author="Jamie Birch" w:date="2016-01-19T11:28:00Z"/>
           <w:rFonts w:ascii="Calibri" w:eastAsia="Calibri" w:hAnsi="Calibri" w:cs="Calibri"/>
         </w:rPr>
       </w:pPr>
-      <w:ins w:id="40" w:author="Jamie Birch" w:date="2016-01-19T11:25:00Z">
+      <w:ins w:id="40" w:author="Jamie Birch" w:date="2016-01-19T11:28:00Z">
         <w:r>
           <w:rPr>
             <w:rFonts w:ascii="Calibri" w:hAnsi="Calibri"/>
@@ -3506,12 +3506,12 @@
       <w:pPr>
         <w:jc w:val="both"/>
         <w:rPr>
-          <w:ins w:id="45" w:author="Jamie Birch" w:date="2016-01-19T11:25:00Z"/>
+          <w:ins w:id="45" w:author="Jamie Birch" w:date="2016-01-19T11:28:00Z"/>
           <w:rFonts w:ascii="Calibri" w:hAnsi="Calibri"/>
           <w:b/>
         </w:rPr>
       </w:pPr>
-      <w:ins w:id="46" w:author="Jamie Birch" w:date="2016-01-19T11:25:00Z">
+      <w:ins w:id="46" w:author="Jamie Birch" w:date="2016-01-19T11:28:00Z">
         <w:r>
           <w:rPr>
             <w:rFonts w:ascii="Calibri" w:hAnsi="Calibri"/>
@@ -3525,11 +3525,11 @@
       <w:pPr>
         <w:jc w:val="both"/>
         <w:rPr>
-          <w:ins w:id="47" w:author="Jamie Birch" w:date="2016-01-19T11:25:00Z"/>
+          <w:ins w:id="47" w:author="Jamie Birch" w:date="2016-01-19T11:28:00Z"/>
           <w:rFonts w:ascii="Calibri" w:eastAsia="Times New Roman" w:hAnsi="Calibri" w:cs="Arial"/>
         </w:rPr>
       </w:pPr>
-      <w:ins w:id="48" w:author="Jamie Birch" w:date="2016-01-19T11:25:00Z">
+      <w:ins w:id="48" w:author="Jamie Birch" w:date="2016-01-19T11:28:00Z">
         <w:r>
           <w:rPr>
             <w:rFonts w:ascii="Calibri" w:hAnsi="Calibri"/>
@@ -3590,11 +3590,11 @@
       <w:pPr>
         <w:jc w:val="both"/>
         <w:rPr>
-          <w:ins w:id="49" w:author="Jamie Birch" w:date="2016-01-19T11:25:00Z"/>
+          <w:ins w:id="49" w:author="Jamie Birch" w:date="2016-01-19T11:28:00Z"/>
           <w:rFonts w:ascii="Calibri" w:eastAsia="Times New Roman" w:hAnsi="Calibri" w:cs="Arial"/>
         </w:rPr>
       </w:pPr>
-      <w:ins w:id="50" w:author="Jamie Birch" w:date="2016-01-19T11:25:00Z">
+      <w:ins w:id="50" w:author="Jamie Birch" w:date="2016-01-19T11:28:00Z">
         <w:r>
           <w:rPr>
             <w:rFonts w:ascii="Calibri" w:hAnsi="Calibri"/>
@@ -3604,7 +3604,7 @@
           <mc:AlternateContent>
             <mc:Choice Requires="wps">
               <w:drawing>
-                <wp:anchor distT="0" distB="0" distL="114300" distR="114300" simplePos="0" relativeHeight="251660308" behindDoc="1" locked="0" layoutInCell="1" allowOverlap="1" wp14:anchorId="05A38FE5" wp14:editId="6ED3E4B5">
+                <wp:anchor distT="0" distB="0" distL="114300" distR="114300" simplePos="0" relativeHeight="251660308" behindDoc="1" locked="0" layoutInCell="1" allowOverlap="1" wp14:anchorId="47EACB37" wp14:editId="1582D686">
                   <wp:simplePos x="0" y="0"/>
                   <wp:positionH relativeFrom="column">
                     <wp:posOffset>-142875</wp:posOffset>
@@ -3660,7 +3660,7 @@
                                   <w:lang w:eastAsia="ja-JP"/>
                                 </w:rPr>
                                 <w:drawing>
-                                  <wp:inline distT="0" distB="0" distL="0" distR="0" wp14:anchorId="78EB91CA" wp14:editId="0044F9B5">
+                                  <wp:inline distT="0" distB="0" distL="0" distR="0" wp14:anchorId="56C51978" wp14:editId="626F05DB">
                                     <wp:extent cx="5772150" cy="2686050"/>
                                     <wp:effectExtent l="0" t="0" r="0" b="0"/>
                                     <wp:docPr id="108" name="Chart 108"/>
@@ -3725,7 +3725,7 @@
             </mc:Choice>
             <mc:Fallback>
               <w:pict>
-                <v:shape w14:anchorId="05A38FE5" id="Text_x0020_Box_x0020_13" o:spid="_x0000_s1031" type="#_x0000_t202" style="position:absolute;left:0;text-align:left;margin-left:-11.25pt;margin-top:38.15pt;width:470.25pt;height:259.5pt;z-index:-251656172;visibility:visible;mso-wrap-style:square;mso-width-percent:0;mso-height-percent:0;mso-wrap-distance-left:9pt;mso-wrap-distance-top:0;mso-wrap-distance-right:9pt;mso-wrap-distance-bottom:0;mso-position-horizontal:absolute;mso-position-horizontal-relative:text;mso-position-vertical:absolute;mso-position-vertical-relative:text;mso-width-percent:0;mso-height-percent:0;mso-width-relative:margin;mso-height-relative:margin;v-text-anchor:top" o:gfxdata="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" fillcolor="white [3201]" stroked="f" strokeweight=".5pt">
+                <v:shape w14:anchorId="47EACB37" id="Text_x0020_Box_x0020_13" o:spid="_x0000_s1031" type="#_x0000_t202" style="position:absolute;left:0;text-align:left;margin-left:-11.25pt;margin-top:38.15pt;width:470.25pt;height:259.5pt;z-index:-251656172;visibility:visible;mso-wrap-style:square;mso-width-percent:0;mso-height-percent:0;mso-wrap-distance-left:9pt;mso-wrap-distance-top:0;mso-wrap-distance-right:9pt;mso-wrap-distance-bottom:0;mso-position-horizontal:absolute;mso-position-horizontal-relative:text;mso-position-vertical:absolute;mso-position-vertical-relative:text;mso-width-percent:0;mso-height-percent:0;mso-width-relative:margin;mso-height-relative:margin;v-text-anchor:top" o:gfxdata="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" fillcolor="white [3201]" stroked="f" strokeweight=".5pt">
                   <v:textbox>
                     <w:txbxContent>
                       <w:p>
@@ -3735,7 +3735,7 @@
                             <w:lang w:eastAsia="ja-JP"/>
                           </w:rPr>
                           <w:drawing>
-                            <wp:inline distT="0" distB="0" distL="0" distR="0" wp14:anchorId="78EB91CA" wp14:editId="0044F9B5">
+                            <wp:inline distT="0" distB="0" distL="0" distR="0" wp14:anchorId="56C51978" wp14:editId="626F05DB">
                               <wp:extent cx="5772150" cy="2686050"/>
                               <wp:effectExtent l="0" t="0" r="0" b="0"/>
                               <wp:docPr id="108" name="Chart 108"/>
@@ -3817,12 +3817,12 @@
     <w:p>
       <w:pPr>
         <w:rPr>
-          <w:ins w:id="53" w:author="Jamie Birch" w:date="2016-01-19T11:25:00Z"/>
+          <w:ins w:id="53" w:author="Jamie Birch" w:date="2016-01-19T11:28:00Z"/>
           <w:rFonts w:ascii="Calibri" w:hAnsi="Calibri"/>
           <w:b/>
         </w:rPr>
       </w:pPr>
-      <w:ins w:id="54" w:author="Jamie Birch" w:date="2016-01-19T11:25:00Z">
+      <w:ins w:id="54" w:author="Jamie Birch" w:date="2016-01-19T11:28:00Z">
         <w:r>
           <w:rPr>
             <w:rFonts w:ascii="Calibri" w:eastAsia="Calibri" w:hAnsi="Calibri" w:cs="Calibri"/>
@@ -3833,7 +3833,7 @@
           <mc:AlternateContent>
             <mc:Choice Requires="wps">
               <w:drawing>
-                <wp:anchor distT="0" distB="0" distL="114300" distR="114300" simplePos="0" relativeHeight="251665428" behindDoc="0" locked="0" layoutInCell="1" allowOverlap="1" wp14:anchorId="51F9ED83" wp14:editId="7C199ADF">
+                <wp:anchor distT="0" distB="0" distL="114300" distR="114300" simplePos="0" relativeHeight="251665428" behindDoc="0" locked="0" layoutInCell="1" allowOverlap="1" wp14:anchorId="576C887A" wp14:editId="79BC9A31">
                   <wp:simplePos x="0" y="0"/>
                   <wp:positionH relativeFrom="column">
                     <wp:posOffset>-38100</wp:posOffset>
@@ -3891,7 +3891,7 @@
                                   <w:lang w:eastAsia="ja-JP"/>
                                 </w:rPr>
                                 <w:drawing>
-                                  <wp:inline distT="0" distB="0" distL="0" distR="0" wp14:anchorId="426928CA" wp14:editId="574E9FBA">
+                                  <wp:inline distT="0" distB="0" distL="0" distR="0" wp14:anchorId="7ADA2985" wp14:editId="1E77D59E">
                                     <wp:extent cx="2857500" cy="2438400"/>
                                     <wp:effectExtent l="0" t="0" r="0" b="0"/>
                                     <wp:docPr id="109" name="Chart 109"/>
@@ -3910,7 +3910,7 @@
                                   <w:lang w:eastAsia="ja-JP"/>
                                 </w:rPr>
                                 <w:drawing>
-                                  <wp:inline distT="0" distB="0" distL="0" distR="0" wp14:anchorId="7E52944F" wp14:editId="41109090">
+                                  <wp:inline distT="0" distB="0" distL="0" distR="0" wp14:anchorId="764AE370" wp14:editId="3204461C">
                                     <wp:extent cx="2914650" cy="2438400"/>
                                     <wp:effectExtent l="0" t="0" r="0" b="0"/>
                                     <wp:docPr id="110" name="Chart 110"/>
@@ -3976,7 +3976,7 @@
             </mc:Choice>
             <mc:Fallback>
               <w:pict>
-                <v:shape w14:anchorId="51F9ED83" id="Text_x0020_Box_x0020_20" o:spid="_x0000_s1032" type="#_x0000_t202" style="position:absolute;margin-left:-3pt;margin-top:0;width:471.75pt;height:237.75pt;z-index:251665428;visibility:visible;mso-wrap-style:square;mso-width-percent:0;mso-height-percent:0;mso-wrap-distance-left:9pt;mso-wrap-distance-top:0;mso-wrap-distance-right:9pt;mso-wrap-distance-bottom:0;mso-position-horizontal:absolute;mso-position-horizontal-relative:text;mso-position-vertical:absolute;mso-position-vertical-relative:text;mso-width-percent:0;mso-height-percent:0;mso-width-relative:margin;mso-height-relative:margin;v-text-anchor:top" o:gfxdata="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" fillcolor="white [3201]" strokecolor="white [3212]" strokeweight=".5pt">
+                <v:shape w14:anchorId="576C887A" id="Text_x0020_Box_x0020_20" o:spid="_x0000_s1032" type="#_x0000_t202" style="position:absolute;margin-left:-3pt;margin-top:0;width:471.75pt;height:237.75pt;z-index:251665428;visibility:visible;mso-wrap-style:square;mso-width-percent:0;mso-height-percent:0;mso-wrap-distance-left:9pt;mso-wrap-distance-top:0;mso-wrap-distance-right:9pt;mso-wrap-distance-bottom:0;mso-position-horizontal:absolute;mso-position-horizontal-relative:text;mso-position-vertical:absolute;mso-position-vertical-relative:text;mso-width-percent:0;mso-height-percent:0;mso-width-relative:margin;mso-height-relative:margin;v-text-anchor:top" o:gfxdata="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" fillcolor="white [3201]" strokecolor="white [3212]" strokeweight=".5pt">
                   <v:textbox>
                     <w:txbxContent>
                       <w:p>
@@ -3986,7 +3986,7 @@
                             <w:lang w:eastAsia="ja-JP"/>
                           </w:rPr>
                           <w:drawing>
-                            <wp:inline distT="0" distB="0" distL="0" distR="0" wp14:anchorId="426928CA" wp14:editId="574E9FBA">
+                            <wp:inline distT="0" distB="0" distL="0" distR="0" wp14:anchorId="7ADA2985" wp14:editId="1E77D59E">
                               <wp:extent cx="2857500" cy="2438400"/>
                               <wp:effectExtent l="0" t="0" r="0" b="0"/>
                               <wp:docPr id="109" name="Chart 109"/>
@@ -4005,7 +4005,7 @@
                             <w:lang w:eastAsia="ja-JP"/>
                           </w:rPr>
                           <w:drawing>
-                            <wp:inline distT="0" distB="0" distL="0" distR="0" wp14:anchorId="7E52944F" wp14:editId="41109090">
+                            <wp:inline distT="0" distB="0" distL="0" distR="0" wp14:anchorId="764AE370" wp14:editId="3204461C">
                               <wp:extent cx="2914650" cy="2438400"/>
                               <wp:effectExtent l="0" t="0" r="0" b="0"/>
                               <wp:docPr id="110" name="Chart 110"/>
@@ -4062,12 +4062,12 @@
     <w:p>
       <w:pPr>
         <w:rPr>
-          <w:ins w:id="55" w:author="Jamie Birch" w:date="2016-01-19T11:25:00Z"/>
+          <w:ins w:id="55" w:author="Jamie Birch" w:date="2016-01-19T11:28:00Z"/>
           <w:rFonts w:ascii="Calibri" w:hAnsi="Calibri"/>
           <w:b/>
         </w:rPr>
       </w:pPr>
-      <w:ins w:id="56" w:author="Jamie Birch" w:date="2016-01-19T11:25:00Z">
+      <w:ins w:id="56" w:author="Jamie Birch" w:date="2016-01-19T11:28:00Z">
         <w:r>
           <w:rPr>
             <w:rFonts w:ascii="Calibri" w:hAnsi="Calibri"/>
@@ -4102,11 +4102,11 @@
       <w:pPr>
         <w:jc w:val="both"/>
         <w:rPr>
-          <w:ins w:id="57" w:author="Jamie Birch" w:date="2016-01-19T11:25:00Z"/>
+          <w:ins w:id="57" w:author="Jamie Birch" w:date="2016-01-19T11:28:00Z"/>
           <w:rFonts w:ascii="Calibri" w:eastAsia="Times New Roman" w:hAnsi="Calibri" w:cs="Arial"/>
         </w:rPr>
       </w:pPr>
-      <w:ins w:id="58" w:author="Jamie Birch" w:date="2016-01-19T11:25:00Z">
+      <w:ins w:id="58" w:author="Jamie Birch" w:date="2016-01-19T11:28:00Z">
         <w:r>
           <w:rPr>
             <w:rFonts w:ascii="Calibri" w:eastAsia="Calibri" w:hAnsi="Calibri" w:cs="Calibri"/>
@@ -4176,7 +4176,7 @@
       <w:pPr>
         <w:jc w:val="both"/>
         <w:rPr>
-          <w:ins w:id="65" w:author="Jamie Birch" w:date="2016-01-19T11:25:00Z"/>
+          <w:ins w:id="65" w:author="Jamie Birch" w:date="2016-01-19T11:28:00Z"/>
           <w:rFonts w:ascii="Calibri" w:eastAsia="Calibri" w:hAnsi="Calibri" w:cs="Calibri"/>
         </w:rPr>
       </w:pPr>
@@ -4185,11 +4185,11 @@
       <w:pPr>
         <w:jc w:val="both"/>
         <w:rPr>
-          <w:ins w:id="66" w:author="Jamie Birch" w:date="2016-01-19T11:25:00Z"/>
+          <w:ins w:id="66" w:author="Jamie Birch" w:date="2016-01-19T11:28:00Z"/>
           <w:rFonts w:ascii="Calibri" w:eastAsia="Times New Roman" w:hAnsi="Calibri" w:cs="Arial"/>
         </w:rPr>
       </w:pPr>
-      <w:ins w:id="67" w:author="Jamie Birch" w:date="2016-01-19T11:25:00Z">
+      <w:ins w:id="67" w:author="Jamie Birch" w:date="2016-01-19T11:28:00Z">
         <w:r>
           <w:rPr>
             <w:rFonts w:ascii="Calibri" w:eastAsia="Calibri" w:hAnsi="Calibri" w:cs="Calibri"/>
@@ -4262,12 +4262,12 @@
     <w:p>
       <w:pPr>
         <w:rPr>
-          <w:ins w:id="70" w:author="Jamie Birch" w:date="2016-01-19T11:25:00Z"/>
+          <w:ins w:id="70" w:author="Jamie Birch" w:date="2016-01-19T11:28:00Z"/>
           <w:rFonts w:ascii="Calibri" w:hAnsi="Calibri"/>
           <w:b/>
         </w:rPr>
       </w:pPr>
-      <w:ins w:id="71" w:author="Jamie Birch" w:date="2016-01-19T11:25:00Z">
+      <w:ins w:id="71" w:author="Jamie Birch" w:date="2016-01-19T11:28:00Z">
         <w:r>
           <w:rPr>
             <w:rFonts w:ascii="Calibri" w:hAnsi="Calibri"/>
@@ -4281,11 +4281,11 @@
       <w:pPr>
         <w:jc w:val="both"/>
         <w:rPr>
-          <w:ins w:id="72" w:author="Jamie Birch" w:date="2016-01-19T11:25:00Z"/>
+          <w:ins w:id="72" w:author="Jamie Birch" w:date="2016-01-19T11:28:00Z"/>
           <w:rFonts w:ascii="Calibri" w:eastAsia="Calibri" w:hAnsi="Calibri" w:cs="Calibri"/>
         </w:rPr>
       </w:pPr>
-      <w:ins w:id="73" w:author="Jamie Birch" w:date="2016-01-19T11:25:00Z">
+      <w:ins w:id="73" w:author="Jamie Birch" w:date="2016-01-19T11:28:00Z">
         <w:r>
           <w:rPr>
             <w:rFonts w:ascii="Calibri" w:eastAsia="Calibri" w:hAnsi="Calibri" w:cs="Calibri"/>
@@ -4389,13 +4389,13 @@
       <w:pPr>
         <w:jc w:val="both"/>
         <w:rPr>
-          <w:ins w:id="74" w:author="Jamie Birch" w:date="2016-01-19T11:25:00Z"/>
+          <w:ins w:id="74" w:author="Jamie Birch" w:date="2016-01-19T11:28:00Z"/>
           <w:rFonts w:ascii="Calibri" w:hAnsi="Calibri"/>
           <w:b/>
           <w:szCs w:val="24"/>
         </w:rPr>
       </w:pPr>
-      <w:ins w:id="75" w:author="Jamie Birch" w:date="2016-01-19T11:25:00Z">
+      <w:ins w:id="75" w:author="Jamie Birch" w:date="2016-01-19T11:28:00Z">
         <w:r>
           <w:rPr>
             <w:rFonts w:ascii="Calibri" w:hAnsi="Calibri"/>
@@ -4442,11 +4442,11 @@
       <w:pPr>
         <w:jc w:val="both"/>
         <w:rPr>
-          <w:ins w:id="76" w:author="Jamie Birch" w:date="2016-01-19T11:25:00Z"/>
+          <w:ins w:id="76" w:author="Jamie Birch" w:date="2016-01-19T11:28:00Z"/>
           <w:rFonts w:ascii="Calibri" w:hAnsi="Calibri"/>
         </w:rPr>
       </w:pPr>
-      <w:ins w:id="77" w:author="Jamie Birch" w:date="2016-01-19T11:25:00Z">
+      <w:ins w:id="77" w:author="Jamie Birch" w:date="2016-01-19T11:28:00Z">
         <w:r>
           <w:rPr>
             <w:rFonts w:ascii="Calibri" w:eastAsia="Calibri" w:hAnsi="Calibri" w:cs="Calibri"/>
@@ -4472,11 +4472,11 @@
       <w:pPr>
         <w:jc w:val="both"/>
         <w:rPr>
-          <w:ins w:id="78" w:author="Jamie Birch" w:date="2016-01-19T11:25:00Z"/>
+          <w:ins w:id="78" w:author="Jamie Birch" w:date="2016-01-19T11:28:00Z"/>
           <w:rFonts w:ascii="Calibri" w:hAnsi="Calibri"/>
         </w:rPr>
       </w:pPr>
-      <w:ins w:id="79" w:author="Jamie Birch" w:date="2016-01-19T11:25:00Z">
+      <w:ins w:id="79" w:author="Jamie Birch" w:date="2016-01-19T11:28:00Z">
         <w:r>
           <w:rPr>
             <w:rFonts w:ascii="Calibri" w:eastAsia="Calibri" w:hAnsi="Calibri" w:cs="Calibri"/>
@@ -4486,7 +4486,7 @@
           <mc:AlternateContent>
             <mc:Choice Requires="wps">
               <w:drawing>
-                <wp:anchor distT="0" distB="0" distL="114300" distR="114300" simplePos="0" relativeHeight="251664404" behindDoc="0" locked="0" layoutInCell="1" allowOverlap="1" wp14:anchorId="7D574682" wp14:editId="1838DFD7">
+                <wp:anchor distT="0" distB="0" distL="114300" distR="114300" simplePos="0" relativeHeight="251664404" behindDoc="0" locked="0" layoutInCell="1" allowOverlap="1" wp14:anchorId="53743CE4" wp14:editId="2D50D0AB">
                   <wp:simplePos x="0" y="0"/>
                   <wp:positionH relativeFrom="column">
                     <wp:posOffset>-47625</wp:posOffset>
@@ -4548,10 +4548,10 @@
                                   <w:lang w:eastAsia="ja-JP"/>
                                 </w:rPr>
                                 <w:drawing>
-                                  <wp:inline distT="0" distB="0" distL="0" distR="0" wp14:anchorId="562DED91" wp14:editId="3AFFC724">
+                                  <wp:inline distT="0" distB="0" distL="0" distR="0" wp14:anchorId="2197EB0F" wp14:editId="5C215825">
                                     <wp:extent cx="2267427" cy="3187187"/>
                                     <wp:effectExtent l="0" t="2858" r="0" b="0"/>
-                                    <wp:docPr id="17" name="Picture 17"/>
+                                    <wp:docPr id="56" name="Picture 56"/>
                                     <wp:cNvGraphicFramePr>
                                       <a:graphicFrameLocks xmlns:a="http://schemas.openxmlformats.org/drawingml/2006/main" noChangeAspect="1"/>
                                     </wp:cNvGraphicFramePr>
@@ -4601,10 +4601,10 @@
                                   <w:lang w:eastAsia="ja-JP"/>
                                 </w:rPr>
                                 <w:drawing>
-                                  <wp:inline distT="0" distB="0" distL="0" distR="0" wp14:anchorId="01878666" wp14:editId="473BB41F">
+                                  <wp:inline distT="0" distB="0" distL="0" distR="0" wp14:anchorId="063F580A" wp14:editId="47212DE1">
                                     <wp:extent cx="3178810" cy="1752438"/>
                                     <wp:effectExtent l="0" t="0" r="2540" b="635"/>
-                                    <wp:docPr id="18" name="Picture 18"/>
+                                    <wp:docPr id="57" name="Picture 57"/>
                                     <wp:cNvGraphicFramePr>
                                       <a:graphicFrameLocks xmlns:a="http://schemas.openxmlformats.org/drawingml/2006/main" noChangeAspect="1"/>
                                     </wp:cNvGraphicFramePr>
@@ -4666,7 +4666,7 @@
             </mc:Choice>
             <mc:Fallback>
               <w:pict>
-                <v:shape w14:anchorId="7D574682" id="Text_x0020_Box_x0020_19" o:spid="_x0000_s1033" type="#_x0000_t202" style="position:absolute;left:0;text-align:left;margin-left:-3.75pt;margin-top:1.8pt;width:267.75pt;height:336.75pt;z-index:251664404;visibility:visible;mso-wrap-style:square;mso-width-percent:0;mso-height-percent:0;mso-wrap-distance-left:9pt;mso-wrap-distance-top:0;mso-wrap-distance-right:9pt;mso-wrap-distance-bottom:0;mso-position-horizontal:absolute;mso-position-horizontal-relative:text;mso-position-vertical:absolute;mso-position-vertical-relative:text;mso-width-percent:0;mso-height-percent:0;mso-width-relative:margin;mso-height-relative:margin;v-text-anchor:top" o:gfxdata="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" fillcolor="white [3201]" strokecolor="white [3212]" strokeweight=".5pt">
+                <v:shape w14:anchorId="53743CE4" id="Text_x0020_Box_x0020_19" o:spid="_x0000_s1033" type="#_x0000_t202" style="position:absolute;left:0;text-align:left;margin-left:-3.75pt;margin-top:1.8pt;width:267.75pt;height:336.75pt;z-index:251664404;visibility:visible;mso-wrap-style:square;mso-width-percent:0;mso-height-percent:0;mso-wrap-distance-left:9pt;mso-wrap-distance-top:0;mso-wrap-distance-right:9pt;mso-wrap-distance-bottom:0;mso-position-horizontal:absolute;mso-position-horizontal-relative:text;mso-position-vertical:absolute;mso-position-vertical-relative:text;mso-width-percent:0;mso-height-percent:0;mso-width-relative:margin;mso-height-relative:margin;v-text-anchor:top" o:gfxdata="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" fillcolor="white [3201]" strokecolor="white [3212]" strokeweight=".5pt">
                   <v:textbox>
                     <w:txbxContent>
                       <w:p>
@@ -4680,10 +4680,10 @@
                             <w:lang w:eastAsia="ja-JP"/>
                           </w:rPr>
                           <w:drawing>
-                            <wp:inline distT="0" distB="0" distL="0" distR="0" wp14:anchorId="562DED91" wp14:editId="3AFFC724">
+                            <wp:inline distT="0" distB="0" distL="0" distR="0" wp14:anchorId="2197EB0F" wp14:editId="5C215825">
                               <wp:extent cx="2267427" cy="3187187"/>
                               <wp:effectExtent l="0" t="2858" r="0" b="0"/>
-                              <wp:docPr id="17" name="Picture 17"/>
+                              <wp:docPr id="56" name="Picture 56"/>
                               <wp:cNvGraphicFramePr>
                                 <a:graphicFrameLocks xmlns:a="http://schemas.openxmlformats.org/drawingml/2006/main" noChangeAspect="1"/>
                               </wp:cNvGraphicFramePr>
@@ -4733,10 +4733,10 @@
                             <w:lang w:eastAsia="ja-JP"/>
                           </w:rPr>
                           <w:drawing>
-                            <wp:inline distT="0" distB="0" distL="0" distR="0" wp14:anchorId="01878666" wp14:editId="473BB41F">
+                            <wp:inline distT="0" distB="0" distL="0" distR="0" wp14:anchorId="063F580A" wp14:editId="47212DE1">
                               <wp:extent cx="3178810" cy="1752438"/>
                               <wp:effectExtent l="0" t="0" r="2540" b="635"/>
-                              <wp:docPr id="18" name="Picture 18"/>
+                              <wp:docPr id="57" name="Picture 57"/>
                               <wp:cNvGraphicFramePr>
                                 <a:graphicFrameLocks xmlns:a="http://schemas.openxmlformats.org/drawingml/2006/main" noChangeAspect="1"/>
                               </wp:cNvGraphicFramePr>
@@ -4848,11 +4848,11 @@
       <w:pPr>
         <w:jc w:val="both"/>
         <w:rPr>
-          <w:ins w:id="80" w:author="Jamie Birch" w:date="2016-01-19T11:25:00Z"/>
+          <w:ins w:id="80" w:author="Jamie Birch" w:date="2016-01-19T11:28:00Z"/>
           <w:rFonts w:ascii="Calibri" w:hAnsi="Calibri"/>
         </w:rPr>
       </w:pPr>
-      <w:ins w:id="81" w:author="Jamie Birch" w:date="2016-01-19T11:25:00Z">
+      <w:ins w:id="81" w:author="Jamie Birch" w:date="2016-01-19T11:28:00Z">
         <w:r>
           <w:rPr>
             <w:rFonts w:ascii="Calibri" w:hAnsi="Calibri"/>
@@ -4865,11 +4865,11 @@
       <w:pPr>
         <w:jc w:val="both"/>
         <w:rPr>
-          <w:ins w:id="82" w:author="Jamie Birch" w:date="2016-01-19T11:25:00Z"/>
+          <w:ins w:id="82" w:author="Jamie Birch" w:date="2016-01-19T11:28:00Z"/>
           <w:rFonts w:ascii="Calibri" w:hAnsi="Calibri"/>
         </w:rPr>
       </w:pPr>
-      <w:ins w:id="83" w:author="Jamie Birch" w:date="2016-01-19T11:25:00Z">
+      <w:ins w:id="83" w:author="Jamie Birch" w:date="2016-01-19T11:28:00Z">
         <w:r>
           <w:rPr>
             <w:rFonts w:ascii="Calibri" w:hAnsi="Calibri"/>
@@ -4882,7 +4882,7 @@
       <w:pPr>
         <w:jc w:val="both"/>
         <w:rPr>
-          <w:ins w:id="84" w:author="Jamie Birch" w:date="2016-01-19T11:25:00Z"/>
+          <w:ins w:id="84" w:author="Jamie Birch" w:date="2016-01-19T11:28:00Z"/>
           <w:rFonts w:ascii="Calibri" w:hAnsi="Calibri"/>
         </w:rPr>
       </w:pPr>
@@ -4891,7 +4891,7 @@
       <w:pPr>
         <w:jc w:val="both"/>
         <w:rPr>
-          <w:ins w:id="85" w:author="Jamie Birch" w:date="2016-01-19T11:25:00Z"/>
+          <w:ins w:id="85" w:author="Jamie Birch" w:date="2016-01-19T11:28:00Z"/>
           <w:rFonts w:ascii="Calibri" w:hAnsi="Calibri"/>
         </w:rPr>
       </w:pPr>
@@ -4900,11 +4900,11 @@
       <w:pPr>
         <w:jc w:val="both"/>
         <w:rPr>
-          <w:ins w:id="86" w:author="Jamie Birch" w:date="2016-01-19T11:25:00Z"/>
+          <w:ins w:id="86" w:author="Jamie Birch" w:date="2016-01-19T11:28:00Z"/>
           <w:rFonts w:ascii="Calibri" w:hAnsi="Calibri"/>
         </w:rPr>
       </w:pPr>
-      <w:ins w:id="87" w:author="Jamie Birch" w:date="2016-01-19T11:25:00Z">
+      <w:ins w:id="87" w:author="Jamie Birch" w:date="2016-01-19T11:28:00Z">
         <w:r>
           <w:rPr>
             <w:rFonts w:ascii="Calibri" w:hAnsi="Calibri"/>
@@ -4915,7 +4915,7 @@
           <mc:AlternateContent>
             <mc:Choice Requires="wps">
               <w:drawing>
-                <wp:anchor distT="0" distB="0" distL="114300" distR="114300" simplePos="0" relativeHeight="251661332" behindDoc="0" locked="0" layoutInCell="1" allowOverlap="1" wp14:anchorId="58F00343" wp14:editId="0AB9F81C">
+                <wp:anchor distT="0" distB="0" distL="114300" distR="114300" simplePos="0" relativeHeight="251661332" behindDoc="0" locked="0" layoutInCell="1" allowOverlap="1" wp14:anchorId="106201CC" wp14:editId="1AEBA223">
                   <wp:simplePos x="0" y="0"/>
                   <wp:positionH relativeFrom="column">
                     <wp:posOffset>2105025</wp:posOffset>
@@ -4934,7 +4934,7 @@
                       <wp:lineTo x="0" y="0"/>
                     </wp:wrapPolygon>
                   </wp:wrapTight>
-                  <wp:docPr id="101" name="Text Box 101"/>
+                  <wp:docPr id="17" name="Text Box 17"/>
                   <wp:cNvGraphicFramePr/>
                   <a:graphic xmlns:a="http://schemas.openxmlformats.org/drawingml/2006/main">
                     <a:graphicData uri="http://schemas.microsoft.com/office/word/2010/wordprocessingShape">
@@ -5161,7 +5161,7 @@
             </mc:Choice>
             <mc:Fallback>
               <w:pict>
-                <v:shape w14:anchorId="58F00343" id="Text_x0020_Box_x0020_101" o:spid="_x0000_s1034" type="#_x0000_t202" style="position:absolute;left:0;text-align:left;margin-left:165.75pt;margin-top:0;width:280.5pt;height:253.75pt;z-index:251661332;visibility:visible;mso-wrap-style:square;mso-wrap-distance-left:9pt;mso-wrap-distance-top:0;mso-wrap-distance-right:9pt;mso-wrap-distance-bottom:0;mso-position-horizontal:absolute;mso-position-horizontal-relative:text;mso-position-vertical:absolute;mso-position-vertical-relative:text;v-text-anchor:top" o:gfxdata="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" fillcolor="white [3201]" stroked="f" strokeweight=".5pt">
+                <v:shape w14:anchorId="106201CC" id="Text_x0020_Box_x0020_17" o:spid="_x0000_s1034" type="#_x0000_t202" style="position:absolute;left:0;text-align:left;margin-left:165.75pt;margin-top:0;width:280.5pt;height:253.75pt;z-index:251661332;visibility:visible;mso-wrap-style:square;mso-wrap-distance-left:9pt;mso-wrap-distance-top:0;mso-wrap-distance-right:9pt;mso-wrap-distance-bottom:0;mso-position-horizontal:absolute;mso-position-horizontal-relative:text;mso-position-vertical:absolute;mso-position-vertical-relative:text;v-text-anchor:top" o:gfxdata="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" fillcolor="white [3201]" stroked="f" strokeweight=".5pt">
                   <v:textbox>
                     <w:txbxContent>
                       <w:p>
@@ -5354,7 +5354,7 @@
           <mc:AlternateContent>
             <mc:Choice Requires="wpg">
               <w:drawing>
-                <wp:anchor distT="0" distB="0" distL="114300" distR="114300" simplePos="0" relativeHeight="251662356" behindDoc="0" locked="0" layoutInCell="1" allowOverlap="1" wp14:anchorId="1B700AB0" wp14:editId="3456C47A">
+                <wp:anchor distT="0" distB="0" distL="114300" distR="114300" simplePos="0" relativeHeight="251662356" behindDoc="0" locked="0" layoutInCell="1" allowOverlap="1" wp14:anchorId="5CB7E6F0" wp14:editId="1623774E">
                   <wp:simplePos x="0" y="0"/>
                   <wp:positionH relativeFrom="column">
                     <wp:posOffset>104775</wp:posOffset>
@@ -5365,7 +5365,7 @@
                   <wp:extent cx="4200525" cy="3409950"/>
                   <wp:effectExtent l="0" t="0" r="9525" b="0"/>
                   <wp:wrapSquare wrapText="bothSides"/>
-                  <wp:docPr id="102" name="Group 102"/>
+                  <wp:docPr id="18" name="Group 18"/>
                   <wp:cNvGraphicFramePr/>
                   <a:graphic xmlns:a="http://schemas.openxmlformats.org/drawingml/2006/main">
                     <a:graphicData uri="http://schemas.microsoft.com/office/word/2010/wordprocessingGroup">
@@ -5380,7 +5380,7 @@
                           </a:xfrm>
                         </wpg:grpSpPr>
                         <wps:wsp>
-                          <wps:cNvPr id="103" name="Text Box 103"/>
+                          <wps:cNvPr id="22" name="Text Box 22"/>
                           <wps:cNvSpPr txBox="1"/>
                           <wps:spPr>
                             <a:xfrm>
@@ -5757,7 +5757,7 @@
                           </wps:bodyPr>
                         </wps:wsp>
                         <wpg:grpSp>
-                          <wpg:cNvPr id="104" name="Group 104"/>
+                          <wpg:cNvPr id="23" name="Group 23"/>
                           <wpg:cNvGrpSpPr/>
                           <wpg:grpSpPr>
                             <a:xfrm>
@@ -5768,7 +5768,7 @@
                             </a:xfrm>
                           </wpg:grpSpPr>
                           <wps:wsp>
-                            <wps:cNvPr id="105" name="Straight Connector 105"/>
+                            <wps:cNvPr id="24" name="Straight Connector 24"/>
                             <wps:cNvCnPr/>
                             <wps:spPr>
                               <a:xfrm>
@@ -5801,7 +5801,7 @@
                             <wps:bodyPr/>
                           </wps:wsp>
                           <wps:wsp>
-                            <wps:cNvPr id="106" name="Straight Connector 106"/>
+                            <wps:cNvPr id="25" name="Straight Connector 25"/>
                             <wps:cNvCnPr/>
                             <wps:spPr>
                               <a:xfrm>
@@ -5834,7 +5834,7 @@
                             <wps:bodyPr/>
                           </wps:wsp>
                           <wps:wsp>
-                            <wps:cNvPr id="107" name="Straight Connector 107"/>
+                            <wps:cNvPr id="26" name="Straight Connector 26"/>
                             <wps:cNvCnPr/>
                             <wps:spPr>
                               <a:xfrm flipH="1">
@@ -5867,7 +5867,7 @@
                             <wps:bodyPr/>
                           </wps:wsp>
                           <wps:wsp>
-                            <wps:cNvPr id="111" name="Straight Connector 111"/>
+                            <wps:cNvPr id="27" name="Straight Connector 27"/>
                             <wps:cNvCnPr/>
                             <wps:spPr>
                               <a:xfrm>
@@ -5901,7 +5901,7 @@
                           </wps:wsp>
                         </wpg:grpSp>
                         <wps:wsp>
-                          <wps:cNvPr id="112" name="Text Box 112"/>
+                          <wps:cNvPr id="40" name="Text Box 40"/>
                           <wps:cNvSpPr txBox="1"/>
                           <wps:spPr>
                             <a:xfrm>
@@ -5990,7 +5990,7 @@
                           </wps:bodyPr>
                         </wps:wsp>
                         <wps:wsp>
-                          <wps:cNvPr id="113" name="Text Box 113"/>
+                          <wps:cNvPr id="46" name="Text Box 46"/>
                           <wps:cNvSpPr txBox="1"/>
                           <wps:spPr>
                             <a:xfrm>
@@ -6056,8 +6056,8 @@
             </mc:Choice>
             <mc:Fallback>
               <w:pict>
-                <v:group w14:anchorId="1B700AB0" id="Group_x0020_102" o:spid="_x0000_s1035" style="position:absolute;left:0;text-align:left;margin-left:8.25pt;margin-top:23.05pt;width:330.75pt;height:268.5pt;z-index:251662356" coordsize="4200525,3409950" o:gfxdata="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">
-                  <v:shape id="Text_x0020_Box_x0020_103" o:spid="_x0000_s1036" type="#_x0000_t202" style="position:absolute;width:2200275;height:3409950;visibility:visible;mso-wrap-style:square;v-text-anchor:top" o:gfxdata="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" fillcolor="white [3201]" stroked="f" strokeweight=".5pt">
+                <v:group w14:anchorId="5CB7E6F0" id="Group_x0020_18" o:spid="_x0000_s1035" style="position:absolute;left:0;text-align:left;margin-left:8.25pt;margin-top:23.05pt;width:330.75pt;height:268.5pt;z-index:251662356" coordsize="4200525,3409950" o:gfxdata="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">
+                  <v:shape id="Text_x0020_Box_x0020_22" o:spid="_x0000_s1036" type="#_x0000_t202" style="position:absolute;width:2200275;height:3409950;visibility:visible;mso-wrap-style:square;v-text-anchor:top" o:gfxdata="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" fillcolor="white [3201]" stroked="f" strokeweight=".5pt">
                     <v:textbox>
                       <w:txbxContent>
                         <w:p>
@@ -6396,13 +6396,13 @@
                       </w:txbxContent>
                     </v:textbox>
                   </v:shape>
-                  <v:group id="Group_x0020_104" o:spid="_x0000_s1037" style="position:absolute;left:1685925;top:771525;width:704850;height:2514600" coordsize="704850,2514600" o:gfxdata="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">
-                    <v:line id="Straight_x0020_Connector_x0020_105" o:spid="_x0000_s1038" style="position:absolute;visibility:visible;mso-wrap-style:square" from="0,0" to="209550,0" o:connectortype="straight" o:gfxdata="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" strokecolor="black [3213]" strokeweight=".5pt"/>
-                    <v:line id="Straight_x0020_Connector_x0020_106" o:spid="_x0000_s1039" style="position:absolute;visibility:visible;mso-wrap-style:square" from="209550,0" to="209550,2514600" o:connectortype="straight" o:gfxdata="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" strokecolor="black [3213]" strokeweight=".5pt"/>
-                    <v:line id="Straight_x0020_Connector_x0020_107" o:spid="_x0000_s1040" style="position:absolute;flip:x;visibility:visible;mso-wrap-style:square" from="0,2514600" to="209550,2514600" o:connectortype="straight" o:gfxdata="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" strokecolor="black [3213]" strokeweight=".5pt"/>
-                    <v:line id="Straight_x0020_Connector_x0020_111" o:spid="_x0000_s1041" style="position:absolute;visibility:visible;mso-wrap-style:square" from="209550,1800225" to="704850,1800225" o:connectortype="straight" o:gfxdata="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" strokecolor="black [3213]" strokeweight=".5pt"/>
+                  <v:group id="Group_x0020_23" o:spid="_x0000_s1037" style="position:absolute;left:1685925;top:771525;width:704850;height:2514600" coordsize="704850,2514600" o:gfxdata="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">
+                    <v:line id="Straight_x0020_Connector_x0020_24" o:spid="_x0000_s1038" style="position:absolute;visibility:visible;mso-wrap-style:square" from="0,0" to="209550,0" o:connectortype="straight" o:gfxdata="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" strokecolor="black [3213]" strokeweight=".5pt"/>
+                    <v:line id="Straight_x0020_Connector_x0020_25" o:spid="_x0000_s1039" style="position:absolute;visibility:visible;mso-wrap-style:square" from="209550,0" to="209550,2514600" o:connectortype="straight" o:gfxdata="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" strokecolor="black [3213]" strokeweight=".5pt"/>
+                    <v:line id="Straight_x0020_Connector_x0020_26" o:spid="_x0000_s1040" style="position:absolute;flip:x;visibility:visible;mso-wrap-style:square" from="0,2514600" to="209550,2514600" o:connectortype="straight" o:gfxdata="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" strokecolor="black [3213]" strokeweight=".5pt"/>
+                    <v:line id="Straight_x0020_Connector_x0020_27" o:spid="_x0000_s1041" style="position:absolute;visibility:visible;mso-wrap-style:square" from="209550,1800225" to="704850,1800225" o:connectortype="straight" o:gfxdata="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" strokecolor="black [3213]" strokeweight=".5pt"/>
                   </v:group>
-                  <v:shape id="Text_x0020_Box_x0020_112" o:spid="_x0000_s1042" type="#_x0000_t202" style="position:absolute;left:2390775;top:2247900;width:1809750;height:876300;visibility:visible;mso-wrap-style:square;v-text-anchor:top" o:gfxdata="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" fillcolor="white [3201]" stroked="f" strokeweight=".5pt">
+                  <v:shape id="Text_x0020_Box_x0020_40" o:spid="_x0000_s1042" type="#_x0000_t202" style="position:absolute;left:2390775;top:2247900;width:1809750;height:876300;visibility:visible;mso-wrap-style:square;v-text-anchor:top" o:gfxdata="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" fillcolor="white [3201]" stroked="f" strokeweight=".5pt">
                     <v:textbox>
                       <w:txbxContent>
                         <w:p>
@@ -6453,7 +6453,7 @@
                       </w:txbxContent>
                     </v:textbox>
                   </v:shape>
-                  <v:shape id="Text_x0020_Box_x0020_113" o:spid="_x0000_s1043" type="#_x0000_t202" style="position:absolute;left:2390775;top:1990725;width:1323975;height:285750;visibility:visible;mso-wrap-style:square;v-text-anchor:top" o:gfxdata="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" fillcolor="white [3201]" stroked="f" strokeweight=".5pt">
+                  <v:shape id="Text_x0020_Box_x0020_46" o:spid="_x0000_s1043" type="#_x0000_t202" style="position:absolute;left:2390775;top:1990725;width:1323975;height:285750;visibility:visible;mso-wrap-style:square;v-text-anchor:top" o:gfxdata="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" fillcolor="white [3201]" stroked="f" strokeweight=".5pt">
                     <v:textbox>
                       <w:txbxContent>
                         <w:p>
@@ -6486,7 +6486,7 @@
       <w:pPr>
         <w:jc w:val="both"/>
         <w:rPr>
-          <w:ins w:id="88" w:author="Jamie Birch" w:date="2016-01-19T11:25:00Z"/>
+          <w:ins w:id="88" w:author="Jamie Birch" w:date="2016-01-19T11:28:00Z"/>
           <w:rFonts w:ascii="Calibri" w:hAnsi="Calibri"/>
         </w:rPr>
       </w:pPr>
@@ -6495,7 +6495,7 @@
       <w:pPr>
         <w:jc w:val="both"/>
         <w:rPr>
-          <w:ins w:id="89" w:author="Jamie Birch" w:date="2016-01-19T11:25:00Z"/>
+          <w:ins w:id="89" w:author="Jamie Birch" w:date="2016-01-19T11:28:00Z"/>
           <w:rFonts w:ascii="Calibri" w:hAnsi="Calibri"/>
         </w:rPr>
       </w:pPr>
@@ -6504,7 +6504,7 @@
       <w:pPr>
         <w:jc w:val="both"/>
         <w:rPr>
-          <w:ins w:id="90" w:author="Jamie Birch" w:date="2016-01-19T11:25:00Z"/>
+          <w:ins w:id="90" w:author="Jamie Birch" w:date="2016-01-19T11:28:00Z"/>
           <w:rFonts w:ascii="Calibri" w:hAnsi="Calibri"/>
         </w:rPr>
       </w:pPr>
@@ -6513,11 +6513,11 @@
       <w:pPr>
         <w:jc w:val="both"/>
         <w:rPr>
-          <w:ins w:id="91" w:author="Jamie Birch" w:date="2016-01-19T11:25:00Z"/>
+          <w:ins w:id="91" w:author="Jamie Birch" w:date="2016-01-19T11:28:00Z"/>
           <w:rFonts w:ascii="Calibri" w:hAnsi="Calibri"/>
         </w:rPr>
       </w:pPr>
-      <w:ins w:id="92" w:author="Jamie Birch" w:date="2016-01-19T11:25:00Z">
+      <w:ins w:id="92" w:author="Jamie Birch" w:date="2016-01-19T11:28:00Z">
         <w:r>
           <w:rPr>
             <w:rFonts w:ascii="Calibri" w:hAnsi="Calibri"/>
@@ -6527,7 +6527,7 @@
           <mc:AlternateContent>
             <mc:Choice Requires="wps">
               <w:drawing>
-                <wp:anchor distT="0" distB="0" distL="114300" distR="114300" simplePos="0" relativeHeight="251666452" behindDoc="0" locked="0" layoutInCell="1" allowOverlap="1" wp14:anchorId="7FBC3B2E" wp14:editId="7337631F">
+                <wp:anchor distT="0" distB="0" distL="114300" distR="114300" simplePos="0" relativeHeight="251666452" behindDoc="0" locked="0" layoutInCell="1" allowOverlap="1" wp14:anchorId="69A4B750" wp14:editId="6F1958F1">
                   <wp:simplePos x="0" y="0"/>
                   <wp:positionH relativeFrom="column">
                     <wp:posOffset>9525</wp:posOffset>
@@ -6538,7 +6538,7 @@
                   <wp:extent cx="4305300" cy="2733675"/>
                   <wp:effectExtent l="0" t="0" r="19050" b="28575"/>
                   <wp:wrapSquare wrapText="bothSides"/>
-                  <wp:docPr id="22" name="Text Box 22"/>
+                  <wp:docPr id="54" name="Text Box 54"/>
                   <wp:cNvGraphicFramePr/>
                   <a:graphic xmlns:a="http://schemas.openxmlformats.org/drawingml/2006/main">
                     <a:graphicData uri="http://schemas.microsoft.com/office/word/2010/wordprocessingShape">
@@ -6585,10 +6585,10 @@
                                   <w:lang w:eastAsia="ja-JP"/>
                                 </w:rPr>
                                 <w:drawing>
-                                  <wp:inline distT="0" distB="0" distL="0" distR="0" wp14:anchorId="3581FBAB" wp14:editId="56A08C69">
+                                  <wp:inline distT="0" distB="0" distL="0" distR="0" wp14:anchorId="75238995" wp14:editId="6F620F83">
                                     <wp:extent cx="4058920" cy="2435471"/>
                                     <wp:effectExtent l="0" t="0" r="17780" b="3175"/>
-                                    <wp:docPr id="12" name="Chart 12"/>
+                                    <wp:docPr id="58" name="Chart 58"/>
                                     <wp:cNvGraphicFramePr/>
                                     <a:graphic xmlns:a="http://schemas.openxmlformats.org/drawingml/2006/main">
                                       <a:graphicData uri="http://schemas.openxmlformats.org/drawingml/2006/chart">
@@ -6621,7 +6621,7 @@
             </mc:Choice>
             <mc:Fallback>
               <w:pict>
-                <v:shape w14:anchorId="7FBC3B2E" id="Text_x0020_Box_x0020_22" o:spid="_x0000_s1044" type="#_x0000_t202" style="position:absolute;left:0;text-align:left;margin-left:.75pt;margin-top:17.85pt;width:339pt;height:215.25pt;z-index:251666452;visibility:visible;mso-wrap-style:square;mso-width-percent:0;mso-height-percent:0;mso-wrap-distance-left:9pt;mso-wrap-distance-top:0;mso-wrap-distance-right:9pt;mso-wrap-distance-bottom:0;mso-position-horizontal:absolute;mso-position-horizontal-relative:text;mso-position-vertical:absolute;mso-position-vertical-relative:text;mso-width-percent:0;mso-height-percent:0;mso-width-relative:margin;mso-height-relative:margin;v-text-anchor:top" o:gfxdata="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" fillcolor="white [3201]" strokecolor="white [3212]" strokeweight=".5pt">
+                <v:shape w14:anchorId="69A4B750" id="Text_x0020_Box_x0020_54" o:spid="_x0000_s1044" type="#_x0000_t202" style="position:absolute;left:0;text-align:left;margin-left:.75pt;margin-top:17.85pt;width:339pt;height:215.25pt;z-index:251666452;visibility:visible;mso-wrap-style:square;mso-width-percent:0;mso-height-percent:0;mso-wrap-distance-left:9pt;mso-wrap-distance-top:0;mso-wrap-distance-right:9pt;mso-wrap-distance-bottom:0;mso-position-horizontal:absolute;mso-position-horizontal-relative:text;mso-position-vertical:absolute;mso-position-vertical-relative:text;mso-width-percent:0;mso-height-percent:0;mso-width-relative:margin;mso-height-relative:margin;v-text-anchor:top" o:gfxdata="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" fillcolor="white [3201]" strokecolor="white [3212]" strokeweight=".5pt">
                   <v:textbox>
                     <w:txbxContent>
                       <w:p>
@@ -6631,10 +6631,10 @@
                             <w:lang w:eastAsia="ja-JP"/>
                           </w:rPr>
                           <w:drawing>
-                            <wp:inline distT="0" distB="0" distL="0" distR="0" wp14:anchorId="3581FBAB" wp14:editId="56A08C69">
+                            <wp:inline distT="0" distB="0" distL="0" distR="0" wp14:anchorId="75238995" wp14:editId="6F620F83">
                               <wp:extent cx="4058920" cy="2435471"/>
                               <wp:effectExtent l="0" t="0" r="17780" b="3175"/>
-                              <wp:docPr id="12" name="Chart 12"/>
+                              <wp:docPr id="58" name="Chart 58"/>
                               <wp:cNvGraphicFramePr/>
                               <a:graphic xmlns:a="http://schemas.openxmlformats.org/drawingml/2006/main">
                                 <a:graphicData uri="http://schemas.openxmlformats.org/drawingml/2006/chart">
@@ -6659,11 +6659,11 @@
       <w:pPr>
         <w:jc w:val="both"/>
         <w:rPr>
-          <w:ins w:id="93" w:author="Jamie Birch" w:date="2016-01-19T11:25:00Z"/>
+          <w:ins w:id="93" w:author="Jamie Birch" w:date="2016-01-19T11:28:00Z"/>
           <w:rFonts w:ascii="Calibri" w:hAnsi="Calibri"/>
         </w:rPr>
       </w:pPr>
-      <w:ins w:id="94" w:author="Jamie Birch" w:date="2016-01-19T11:25:00Z">
+      <w:ins w:id="94" w:author="Jamie Birch" w:date="2016-01-19T11:28:00Z">
         <w:r>
           <w:rPr>
             <w:rFonts w:ascii="Calibri" w:eastAsia="Calibri" w:hAnsi="Calibri" w:cs="Calibri"/>
@@ -6676,7 +6676,7 @@
       <w:pPr>
         <w:jc w:val="both"/>
         <w:rPr>
-          <w:ins w:id="95" w:author="Jamie Birch" w:date="2016-01-19T11:25:00Z"/>
+          <w:ins w:id="95" w:author="Jamie Birch" w:date="2016-01-19T11:28:00Z"/>
           <w:rFonts w:ascii="Calibri" w:hAnsi="Calibri"/>
         </w:rPr>
       </w:pPr>
@@ -6684,11 +6684,11 @@
     <w:p>
       <w:pPr>
         <w:rPr>
-          <w:ins w:id="96" w:author="Jamie Birch" w:date="2016-01-19T11:25:00Z"/>
+          <w:ins w:id="96" w:author="Jamie Birch" w:date="2016-01-19T11:28:00Z"/>
           <w:rFonts w:ascii="Calibri" w:hAnsi="Calibri"/>
         </w:rPr>
       </w:pPr>
-      <w:ins w:id="97" w:author="Jamie Birch" w:date="2016-01-19T11:25:00Z">
+      <w:ins w:id="97" w:author="Jamie Birch" w:date="2016-01-19T11:28:00Z">
         <w:r>
           <w:rPr>
             <w:rFonts w:ascii="Calibri" w:hAnsi="Calibri"/>
@@ -6699,7 +6699,7 @@
           <mc:AlternateContent>
             <mc:Choice Requires="wps">
               <w:drawing>
-                <wp:anchor distT="0" distB="0" distL="114300" distR="114300" simplePos="0" relativeHeight="251663380" behindDoc="1" locked="0" layoutInCell="1" allowOverlap="1" wp14:anchorId="2EE28F94" wp14:editId="44AAE939">
+                <wp:anchor distT="0" distB="0" distL="114300" distR="114300" simplePos="0" relativeHeight="251663380" behindDoc="1" locked="0" layoutInCell="1" allowOverlap="1" wp14:anchorId="3A76106F" wp14:editId="5E6147F7">
                   <wp:simplePos x="0" y="0"/>
                   <wp:positionH relativeFrom="column">
                     <wp:posOffset>0</wp:posOffset>
@@ -6718,7 +6718,7 @@
                       <wp:lineTo x="0" y="0"/>
                     </wp:wrapPolygon>
                   </wp:wrapTight>
-                  <wp:docPr id="114" name="Text Box 114"/>
+                  <wp:docPr id="55" name="Text Box 55"/>
                   <wp:cNvGraphicFramePr/>
                   <a:graphic xmlns:a="http://schemas.openxmlformats.org/drawingml/2006/main">
                     <a:graphicData uri="http://schemas.microsoft.com/office/word/2010/wordprocessingShape">
@@ -7990,7 +7990,7 @@
             </mc:Choice>
             <mc:Fallback>
               <w:pict>
-                <v:shape w14:anchorId="2EE28F94" id="Text_x0020_Box_x0020_114" o:spid="_x0000_s1045" type="#_x0000_t202" style="position:absolute;margin-left:0;margin-top:9.75pt;width:452.25pt;height:255.75pt;z-index:-251653100;visibility:visible;mso-wrap-style:square;mso-width-percent:0;mso-height-percent:0;mso-wrap-distance-left:9pt;mso-wrap-distance-top:0;mso-wrap-distance-right:9pt;mso-wrap-distance-bottom:0;mso-position-horizontal:absolute;mso-position-horizontal-relative:text;mso-position-vertical:absolute;mso-position-vertical-relative:text;mso-width-percent:0;mso-height-percent:0;mso-width-relative:margin;mso-height-relative:margin;v-text-anchor:top" o:gfxdata="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" fillcolor="white [3201]" stroked="f" strokeweight=".5pt">
+                <v:shape w14:anchorId="3A76106F" id="Text_x0020_Box_x0020_55" o:spid="_x0000_s1045" type="#_x0000_t202" style="position:absolute;margin-left:0;margin-top:9.75pt;width:452.25pt;height:255.75pt;z-index:-251653100;visibility:visible;mso-wrap-style:square;mso-width-percent:0;mso-height-percent:0;mso-wrap-distance-left:9pt;mso-wrap-distance-top:0;mso-wrap-distance-right:9pt;mso-wrap-distance-bottom:0;mso-position-horizontal:absolute;mso-position-horizontal-relative:text;mso-position-vertical:absolute;mso-position-vertical-relative:text;mso-width-percent:0;mso-height-percent:0;mso-width-relative:margin;mso-height-relative:margin;v-text-anchor:top" o:gfxdata="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" fillcolor="white [3201]" stroked="f" strokeweight=".5pt">
                   <v:textbox>
                     <w:txbxContent>
                       <w:p>
@@ -9219,11 +9219,11 @@
       <w:pPr>
         <w:jc w:val="both"/>
         <w:rPr>
-          <w:ins w:id="98" w:author="Jamie Birch" w:date="2016-01-19T11:25:00Z"/>
+          <w:ins w:id="98" w:author="Jamie Birch" w:date="2016-01-19T11:28:00Z"/>
           <w:rFonts w:ascii="Calibri" w:hAnsi="Calibri"/>
         </w:rPr>
       </w:pPr>
-      <w:ins w:id="99" w:author="Jamie Birch" w:date="2016-01-19T11:25:00Z">
+      <w:ins w:id="99" w:author="Jamie Birch" w:date="2016-01-19T11:28:00Z">
         <w:r>
           <w:rPr>
             <w:rFonts w:ascii="Calibri" w:eastAsia="Calibri" w:hAnsi="Calibri" w:cs="Calibri"/>
@@ -9241,11 +9241,11 @@
         </w:numPr>
         <w:jc w:val="both"/>
         <w:rPr>
-          <w:ins w:id="100" w:author="Jamie Birch" w:date="2016-01-19T11:25:00Z"/>
+          <w:ins w:id="100" w:author="Jamie Birch" w:date="2016-01-19T11:28:00Z"/>
           <w:rFonts w:ascii="Calibri" w:eastAsia="Calibri" w:hAnsi="Calibri" w:cs="Calibri"/>
         </w:rPr>
       </w:pPr>
-      <w:ins w:id="101" w:author="Jamie Birch" w:date="2016-01-19T11:25:00Z">
+      <w:ins w:id="101" w:author="Jamie Birch" w:date="2016-01-19T11:28:00Z">
         <w:r>
           <w:rPr>
             <w:rFonts w:ascii="Calibri" w:eastAsia="Calibri" w:hAnsi="Calibri" w:cs="Calibri"/>
@@ -9267,7 +9267,7 @@
         <w:ind w:left="1080"/>
         <w:jc w:val="both"/>
         <w:rPr>
-          <w:ins w:id="102" w:author="Jamie Birch" w:date="2016-01-19T11:25:00Z"/>
+          <w:ins w:id="102" w:author="Jamie Birch" w:date="2016-01-19T11:28:00Z"/>
           <w:rFonts w:ascii="Calibri" w:hAnsi="Calibri"/>
         </w:rPr>
       </w:pPr>
@@ -9281,11 +9281,11 @@
         </w:numPr>
         <w:jc w:val="both"/>
         <w:rPr>
-          <w:ins w:id="103" w:author="Jamie Birch" w:date="2016-01-19T11:25:00Z"/>
+          <w:ins w:id="103" w:author="Jamie Birch" w:date="2016-01-19T11:28:00Z"/>
           <w:rFonts w:ascii="Calibri" w:hAnsi="Calibri"/>
         </w:rPr>
       </w:pPr>
-      <w:ins w:id="104" w:author="Jamie Birch" w:date="2016-01-19T11:25:00Z">
+      <w:ins w:id="104" w:author="Jamie Birch" w:date="2016-01-19T11:28:00Z">
         <w:r>
           <w:rPr>
             <w:rFonts w:ascii="Calibri" w:hAnsi="Calibri"/>
@@ -9305,7 +9305,7 @@
       <w:pPr>
         <w:pStyle w:val="ListParagraph"/>
         <w:rPr>
-          <w:ins w:id="105" w:author="Jamie Birch" w:date="2016-01-19T11:25:00Z"/>
+          <w:ins w:id="105" w:author="Jamie Birch" w:date="2016-01-19T11:28:00Z"/>
           <w:rFonts w:ascii="Calibri" w:hAnsi="Calibri"/>
         </w:rPr>
       </w:pPr>
@@ -9319,11 +9319,11 @@
         </w:numPr>
         <w:jc w:val="both"/>
         <w:rPr>
-          <w:ins w:id="106" w:author="Jamie Birch" w:date="2016-01-19T11:25:00Z"/>
+          <w:ins w:id="106" w:author="Jamie Birch" w:date="2016-01-19T11:28:00Z"/>
           <w:rFonts w:ascii="Calibri" w:hAnsi="Calibri"/>
         </w:rPr>
       </w:pPr>
-      <w:ins w:id="107" w:author="Jamie Birch" w:date="2016-01-19T11:25:00Z">
+      <w:ins w:id="107" w:author="Jamie Birch" w:date="2016-01-19T11:28:00Z">
         <w:r>
           <w:rPr>
             <w:rFonts w:ascii="Calibri" w:hAnsi="Calibri"/>
@@ -9356,7 +9356,7 @@
       <w:pPr>
         <w:pStyle w:val="ListParagraph"/>
         <w:rPr>
-          <w:ins w:id="108" w:author="Jamie Birch" w:date="2016-01-19T11:25:00Z"/>
+          <w:ins w:id="108" w:author="Jamie Birch" w:date="2016-01-19T11:28:00Z"/>
           <w:rFonts w:ascii="Calibri" w:hAnsi="Calibri"/>
         </w:rPr>
       </w:pPr>
@@ -9370,11 +9370,11 @@
         </w:numPr>
         <w:jc w:val="both"/>
         <w:rPr>
-          <w:ins w:id="109" w:author="Jamie Birch" w:date="2016-01-19T11:25:00Z"/>
+          <w:ins w:id="109" w:author="Jamie Birch" w:date="2016-01-19T11:28:00Z"/>
           <w:rFonts w:ascii="Calibri" w:hAnsi="Calibri"/>
         </w:rPr>
       </w:pPr>
-      <w:ins w:id="110" w:author="Jamie Birch" w:date="2016-01-19T11:25:00Z">
+      <w:ins w:id="110" w:author="Jamie Birch" w:date="2016-01-19T11:28:00Z">
         <w:r>
           <w:rPr>
             <w:rFonts w:ascii="Calibri" w:hAnsi="Calibri"/>
@@ -9400,7 +9400,7 @@
       <w:pPr>
         <w:pStyle w:val="ListParagraph"/>
         <w:rPr>
-          <w:ins w:id="111" w:author="Jamie Birch" w:date="2016-01-19T11:25:00Z"/>
+          <w:ins w:id="111" w:author="Jamie Birch" w:date="2016-01-19T11:28:00Z"/>
           <w:rFonts w:ascii="Calibri" w:hAnsi="Calibri"/>
         </w:rPr>
       </w:pPr>
@@ -9409,12 +9409,12 @@
       <w:pPr>
         <w:jc w:val="both"/>
         <w:rPr>
-          <w:ins w:id="112" w:author="Jamie Birch" w:date="2016-01-19T11:25:00Z"/>
+          <w:ins w:id="112" w:author="Jamie Birch" w:date="2016-01-19T11:28:00Z"/>
           <w:rFonts w:ascii="Calibri" w:hAnsi="Calibri"/>
           <w:b/>
         </w:rPr>
       </w:pPr>
-      <w:ins w:id="113" w:author="Jamie Birch" w:date="2016-01-19T11:25:00Z">
+      <w:ins w:id="113" w:author="Jamie Birch" w:date="2016-01-19T11:28:00Z">
         <w:r>
           <w:rPr>
             <w:rFonts w:ascii="Calibri" w:hAnsi="Calibri"/>
@@ -9428,11 +9428,11 @@
       <w:pPr>
         <w:jc w:val="both"/>
         <w:rPr>
-          <w:ins w:id="114" w:author="Jamie Birch" w:date="2016-01-19T11:25:00Z"/>
+          <w:ins w:id="114" w:author="Jamie Birch" w:date="2016-01-19T11:28:00Z"/>
           <w:rFonts w:ascii="Calibri" w:hAnsi="Calibri"/>
         </w:rPr>
       </w:pPr>
-      <w:ins w:id="115" w:author="Jamie Birch" w:date="2016-01-19T11:25:00Z">
+      <w:ins w:id="115" w:author="Jamie Birch" w:date="2016-01-19T11:28:00Z">
         <w:r>
           <w:rPr>
             <w:rFonts w:ascii="Calibri" w:hAnsi="Calibri"/>
@@ -9463,7 +9463,7 @@
       <w:pPr>
         <w:jc w:val="both"/>
         <w:rPr>
-          <w:ins w:id="116" w:author="Jamie Birch" w:date="2016-01-19T11:25:00Z"/>
+          <w:ins w:id="116" w:author="Jamie Birch" w:date="2016-01-19T11:28:00Z"/>
           <w:rFonts w:ascii="Calibri" w:hAnsi="Calibri"/>
         </w:rPr>
       </w:pPr>
@@ -9472,11 +9472,11 @@
       <w:pPr>
         <w:jc w:val="both"/>
         <w:rPr>
-          <w:ins w:id="117" w:author="Jamie Birch" w:date="2016-01-19T11:25:00Z"/>
+          <w:ins w:id="117" w:author="Jamie Birch" w:date="2016-01-19T11:28:00Z"/>
           <w:rFonts w:ascii="Calibri" w:hAnsi="Calibri"/>
         </w:rPr>
       </w:pPr>
-      <w:ins w:id="118" w:author="Jamie Birch" w:date="2016-01-19T11:25:00Z">
+      <w:ins w:id="118" w:author="Jamie Birch" w:date="2016-01-19T11:28:00Z">
         <w:r>
           <w:rPr>
             <w:rFonts w:ascii="Calibri" w:hAnsi="Calibri"/>
@@ -9495,11 +9495,11 @@
         </w:numPr>
         <w:jc w:val="both"/>
         <w:rPr>
-          <w:ins w:id="119" w:author="Jamie Birch" w:date="2016-01-19T11:25:00Z"/>
+          <w:ins w:id="119" w:author="Jamie Birch" w:date="2016-01-19T11:28:00Z"/>
           <w:rFonts w:ascii="Calibri" w:eastAsia="Calibri" w:hAnsi="Calibri" w:cs="Calibri"/>
         </w:rPr>
       </w:pPr>
-      <w:ins w:id="120" w:author="Jamie Birch" w:date="2016-01-19T11:25:00Z">
+      <w:ins w:id="120" w:author="Jamie Birch" w:date="2016-01-19T11:28:00Z">
         <w:r>
           <w:rPr>
             <w:rFonts w:ascii="Calibri" w:eastAsia="Calibri" w:hAnsi="Calibri" w:cs="Calibri"/>
@@ -9522,7 +9522,7 @@
         <w:ind w:left="1080"/>
         <w:jc w:val="both"/>
         <w:rPr>
-          <w:ins w:id="121" w:author="Jamie Birch" w:date="2016-01-19T11:25:00Z"/>
+          <w:ins w:id="121" w:author="Jamie Birch" w:date="2016-01-19T11:28:00Z"/>
           <w:rFonts w:ascii="Calibri" w:hAnsi="Calibri"/>
         </w:rPr>
       </w:pPr>
@@ -9536,11 +9536,11 @@
         </w:numPr>
         <w:jc w:val="both"/>
         <w:rPr>
-          <w:ins w:id="122" w:author="Jamie Birch" w:date="2016-01-19T11:25:00Z"/>
+          <w:ins w:id="122" w:author="Jamie Birch" w:date="2016-01-19T11:28:00Z"/>
           <w:rFonts w:ascii="Calibri" w:eastAsia="Calibri" w:hAnsi="Calibri" w:cs="Calibri"/>
         </w:rPr>
       </w:pPr>
-      <w:ins w:id="123" w:author="Jamie Birch" w:date="2016-01-19T11:25:00Z">
+      <w:ins w:id="123" w:author="Jamie Birch" w:date="2016-01-19T11:28:00Z">
         <w:r>
           <w:rPr>
             <w:rFonts w:ascii="Calibri" w:eastAsia="Calibri" w:hAnsi="Calibri" w:cs="Calibri"/>
@@ -9567,7 +9567,7 @@
       <w:pPr>
         <w:pStyle w:val="ListParagraph"/>
         <w:rPr>
-          <w:ins w:id="124" w:author="Jamie Birch" w:date="2016-01-19T11:25:00Z"/>
+          <w:ins w:id="124" w:author="Jamie Birch" w:date="2016-01-19T11:28:00Z"/>
           <w:rFonts w:ascii="Calibri" w:hAnsi="Calibri"/>
         </w:rPr>
       </w:pPr>
@@ -9581,11 +9581,11 @@
         </w:numPr>
         <w:jc w:val="both"/>
         <w:rPr>
-          <w:ins w:id="125" w:author="Jamie Birch" w:date="2016-01-19T11:25:00Z"/>
+          <w:ins w:id="125" w:author="Jamie Birch" w:date="2016-01-19T11:28:00Z"/>
           <w:rFonts w:ascii="Calibri" w:eastAsia="Calibri" w:hAnsi="Calibri" w:cs="Calibri"/>
         </w:rPr>
       </w:pPr>
-      <w:ins w:id="126" w:author="Jamie Birch" w:date="2016-01-19T11:25:00Z">
+      <w:ins w:id="126" w:author="Jamie Birch" w:date="2016-01-19T11:28:00Z">
         <w:r>
           <w:rPr>
             <w:rFonts w:ascii="Calibri" w:eastAsia="Calibri" w:hAnsi="Calibri" w:cs="Calibri"/>
@@ -9612,11 +9612,11 @@
       <w:pPr>
         <w:jc w:val="both"/>
         <w:rPr>
-          <w:ins w:id="127" w:author="Jamie Birch" w:date="2016-01-19T11:25:00Z"/>
+          <w:ins w:id="127" w:author="Jamie Birch" w:date="2016-01-19T11:28:00Z"/>
           <w:rFonts w:ascii="Calibri" w:hAnsi="Calibri"/>
         </w:rPr>
       </w:pPr>
-      <w:ins w:id="128" w:author="Jamie Birch" w:date="2016-01-19T11:25:00Z">
+      <w:ins w:id="128" w:author="Jamie Birch" w:date="2016-01-19T11:28:00Z">
         <w:r>
           <w:rPr>
             <w:rFonts w:ascii="Calibri" w:hAnsi="Calibri"/>
@@ -9653,7 +9653,7 @@
       <w:pPr>
         <w:jc w:val="both"/>
         <w:rPr>
-          <w:ins w:id="129" w:author="Jamie Birch" w:date="2016-01-19T11:25:00Z"/>
+          <w:ins w:id="129" w:author="Jamie Birch" w:date="2016-01-19T11:28:00Z"/>
           <w:rFonts w:ascii="Calibri" w:eastAsia="Calibri" w:hAnsi="Calibri" w:cs="Calibri"/>
         </w:rPr>
       </w:pPr>
@@ -9662,13 +9662,13 @@
       <w:pPr>
         <w:jc w:val="both"/>
         <w:rPr>
-          <w:ins w:id="130" w:author="Jamie Birch" w:date="2016-01-19T11:25:00Z"/>
+          <w:ins w:id="130" w:author="Jamie Birch" w:date="2016-01-19T11:28:00Z"/>
           <w:rFonts w:ascii="Calibri" w:hAnsi="Calibri"/>
           <w:b/>
           <w:szCs w:val="24"/>
         </w:rPr>
       </w:pPr>
-      <w:ins w:id="131" w:author="Jamie Birch" w:date="2016-01-19T11:25:00Z">
+      <w:ins w:id="131" w:author="Jamie Birch" w:date="2016-01-19T11:28:00Z">
         <w:r>
           <w:rPr>
             <w:rFonts w:ascii="Calibri" w:hAnsi="Calibri"/>
@@ -9691,12 +9691,12 @@
       <w:pPr>
         <w:jc w:val="both"/>
         <w:rPr>
-          <w:ins w:id="132" w:author="Jamie Birch" w:date="2016-01-19T11:25:00Z"/>
+          <w:ins w:id="132" w:author="Jamie Birch" w:date="2016-01-19T11:28:00Z"/>
           <w:rFonts w:ascii="Calibri" w:eastAsia="Calibri" w:hAnsi="Calibri" w:cs="Calibri"/>
           <w:color w:val="0070C0"/>
         </w:rPr>
       </w:pPr>
-      <w:ins w:id="133" w:author="Jamie Birch" w:date="2016-01-19T11:25:00Z">
+      <w:ins w:id="133" w:author="Jamie Birch" w:date="2016-01-19T11:28:00Z">
         <w:r>
           <w:rPr>
             <w:rFonts w:ascii="Calibri" w:eastAsia="Calibri" w:hAnsi="Calibri" w:cs="Calibri"/>
@@ -9710,12 +9710,12 @@
       <w:pPr>
         <w:jc w:val="both"/>
         <w:rPr>
-          <w:ins w:id="134" w:author="Jamie Birch" w:date="2016-01-19T11:25:00Z"/>
+          <w:ins w:id="134" w:author="Jamie Birch" w:date="2016-01-19T11:28:00Z"/>
           <w:rFonts w:ascii="Calibri" w:eastAsia="Calibri" w:hAnsi="Calibri" w:cs="Calibri"/>
           <w:color w:val="0070C0"/>
         </w:rPr>
       </w:pPr>
-      <w:ins w:id="135" w:author="Jamie Birch" w:date="2016-01-19T11:25:00Z">
+      <w:ins w:id="135" w:author="Jamie Birch" w:date="2016-01-19T11:28:00Z">
         <w:r>
           <w:rPr>
             <w:rFonts w:ascii="Calibri" w:eastAsia="Calibri" w:hAnsi="Calibri" w:cs="Calibri"/>
@@ -9729,12 +9729,12 @@
       <w:pPr>
         <w:jc w:val="both"/>
         <w:rPr>
-          <w:ins w:id="136" w:author="Jamie Birch" w:date="2016-01-19T11:25:00Z"/>
+          <w:ins w:id="136" w:author="Jamie Birch" w:date="2016-01-19T11:28:00Z"/>
           <w:rFonts w:ascii="Calibri" w:eastAsia="Calibri" w:hAnsi="Calibri" w:cs="Calibri"/>
           <w:color w:val="0070C0"/>
         </w:rPr>
       </w:pPr>
-      <w:ins w:id="137" w:author="Jamie Birch" w:date="2016-01-19T11:25:00Z">
+      <w:ins w:id="137" w:author="Jamie Birch" w:date="2016-01-19T11:28:00Z">
         <w:r>
           <w:rPr>
             <w:rFonts w:ascii="Calibri" w:eastAsia="Calibri" w:hAnsi="Calibri" w:cs="Calibri"/>
@@ -9762,12 +9762,12 @@
       <w:pPr>
         <w:jc w:val="both"/>
         <w:rPr>
-          <w:ins w:id="138" w:author="Jamie Birch" w:date="2016-01-19T11:25:00Z"/>
+          <w:ins w:id="138" w:author="Jamie Birch" w:date="2016-01-19T11:28:00Z"/>
           <w:rFonts w:ascii="Calibri" w:eastAsia="Times New Roman" w:hAnsi="Calibri" w:cs="Arial"/>
           <w:color w:val="0070C0"/>
         </w:rPr>
       </w:pPr>
-      <w:ins w:id="139" w:author="Jamie Birch" w:date="2016-01-19T11:25:00Z">
+      <w:ins w:id="139" w:author="Jamie Birch" w:date="2016-01-19T11:28:00Z">
         <w:r>
           <w:rPr>
             <w:rFonts w:ascii="Calibri" w:eastAsia="Times New Roman" w:hAnsi="Calibri" w:cs="Arial"/>
@@ -9775,18 +9775,20 @@
           </w:rPr>
           <w:t>Taking on board the (Next Gen) gaming and VISUAL EFFECTS in classrooms (our game focuses on graphics a lot)</w:t>
         </w:r>
+        <w:bookmarkStart w:id="140" w:name="_GoBack"/>
+        <w:bookmarkEnd w:id="140"/>
       </w:ins>
     </w:p>
     <w:p>
       <w:pPr>
         <w:jc w:val="both"/>
         <w:rPr>
-          <w:ins w:id="140" w:author="Jamie Birch" w:date="2016-01-19T11:25:00Z"/>
+          <w:ins w:id="141" w:author="Jamie Birch" w:date="2016-01-19T11:28:00Z"/>
           <w:rFonts w:ascii="Calibri" w:eastAsia="Times New Roman" w:hAnsi="Calibri" w:cs="Arial"/>
           <w:color w:val="0070C0"/>
         </w:rPr>
       </w:pPr>
-      <w:ins w:id="141" w:author="Jamie Birch" w:date="2016-01-19T11:25:00Z">
+      <w:ins w:id="142" w:author="Jamie Birch" w:date="2016-01-19T11:28:00Z">
         <w:r>
           <w:rPr>
             <w:rFonts w:ascii="Calibri" w:eastAsia="Times New Roman" w:hAnsi="Calibri" w:cs="Arial"/>
@@ -9800,7 +9802,7 @@
       <w:pPr>
         <w:jc w:val="both"/>
         <w:rPr>
-          <w:ins w:id="142" w:author="Jamie Birch" w:date="2016-01-19T11:25:00Z"/>
+          <w:ins w:id="143" w:author="Jamie Birch" w:date="2016-01-19T11:28:00Z"/>
           <w:rFonts w:ascii="Calibri" w:hAnsi="Calibri"/>
           <w:szCs w:val="24"/>
         </w:rPr>
@@ -9809,12 +9811,10 @@
     <w:p>
       <w:pPr>
         <w:rPr>
-          <w:ins w:id="143" w:author="Jamie Birch" w:date="2016-01-19T11:25:00Z"/>
+          <w:ins w:id="144" w:author="Jamie Birch" w:date="2016-01-19T11:28:00Z"/>
         </w:rPr>
       </w:pPr>
-      <w:bookmarkStart w:id="144" w:name="_GoBack"/>
-      <w:bookmarkEnd w:id="144"/>
-      <w:ins w:id="145" w:author="Jamie Birch" w:date="2016-01-19T11:25:00Z">
+      <w:ins w:id="145" w:author="Jamie Birch" w:date="2016-01-19T11:28:00Z">
         <w:r>
           <w:br w:type="page"/>
         </w:r>
@@ -9823,7 +9823,7 @@
     <w:p>
       <w:pPr>
         <w:rPr>
-          <w:del w:id="146" w:author="Jamie Birch" w:date="2016-01-19T11:25:00Z"/>
+          <w:del w:id="146" w:author="Jamie Birch" w:date="2016-01-19T11:28:00Z"/>
           <w:b/>
           <w:sz w:val="32"/>
         </w:rPr>
@@ -9832,7 +9832,7 @@
     <w:p>
       <w:pPr>
         <w:rPr>
-          <w:del w:id="147" w:author="Jamie Birch" w:date="2016-01-19T11:25:00Z"/>
+          <w:del w:id="147" w:author="Jamie Birch" w:date="2016-01-19T11:28:00Z"/>
           <w:rFonts w:ascii="Calibri" w:hAnsi="Calibri"/>
           <w:b/>
           <w:color w:val="CD8C06" w:themeColor="accent1" w:themeShade="BF"/>
@@ -9840,7 +9840,7 @@
           <w:szCs w:val="32"/>
         </w:rPr>
       </w:pPr>
-      <w:del w:id="148" w:author="Jamie Birch" w:date="2016-01-19T11:25:00Z">
+      <w:del w:id="148" w:author="Jamie Birch" w:date="2016-01-19T11:28:00Z">
         <w:r>
           <w:rPr>
             <w:rFonts w:ascii="Calibri" w:eastAsia="Calibri" w:hAnsi="Calibri" w:cs="Calibri"/>
@@ -9867,7 +9867,7 @@
     <w:p>
       <w:pPr>
         <w:rPr>
-          <w:del w:id="149" w:author="Jamie Birch" w:date="2016-01-19T11:25:00Z"/>
+          <w:del w:id="149" w:author="Jamie Birch" w:date="2016-01-19T11:28:00Z"/>
           <w:rFonts w:ascii="Calibri" w:hAnsi="Calibri"/>
           <w:b/>
         </w:rPr>
@@ -9876,12 +9876,12 @@
     <w:p>
       <w:pPr>
         <w:rPr>
-          <w:del w:id="150" w:author="Jamie Birch" w:date="2016-01-19T11:25:00Z"/>
+          <w:del w:id="150" w:author="Jamie Birch" w:date="2016-01-19T11:28:00Z"/>
           <w:rFonts w:ascii="Calibri" w:hAnsi="Calibri"/>
           <w:b/>
         </w:rPr>
       </w:pPr>
-      <w:del w:id="151" w:author="Jamie Birch" w:date="2016-01-19T11:25:00Z">
+      <w:del w:id="151" w:author="Jamie Birch" w:date="2016-01-19T11:28:00Z">
         <w:r>
           <w:rPr>
             <w:rFonts w:ascii="Calibri" w:hAnsi="Calibri"/>
@@ -9894,11 +9894,11 @@
     <w:p>
       <w:pPr>
         <w:rPr>
-          <w:del w:id="152" w:author="Jamie Birch" w:date="2016-01-19T11:25:00Z"/>
+          <w:del w:id="152" w:author="Jamie Birch" w:date="2016-01-19T11:28:00Z"/>
           <w:rFonts w:ascii="Calibri" w:hAnsi="Calibri"/>
         </w:rPr>
       </w:pPr>
-      <w:del w:id="153" w:author="Jamie Birch" w:date="2016-01-19T11:25:00Z">
+      <w:del w:id="153" w:author="Jamie Birch" w:date="2016-01-19T11:28:00Z">
         <w:r>
           <w:rPr>
             <w:rFonts w:ascii="Calibri" w:hAnsi="Calibri"/>
@@ -10054,11 +10054,11 @@
     <w:p>
       <w:pPr>
         <w:rPr>
-          <w:del w:id="154" w:author="Jamie Birch" w:date="2016-01-19T11:25:00Z"/>
+          <w:del w:id="154" w:author="Jamie Birch" w:date="2016-01-19T11:28:00Z"/>
           <w:rFonts w:ascii="Calibri" w:hAnsi="Calibri"/>
         </w:rPr>
       </w:pPr>
-      <w:del w:id="155" w:author="Jamie Birch" w:date="2016-01-19T11:25:00Z">
+      <w:del w:id="155" w:author="Jamie Birch" w:date="2016-01-19T11:28:00Z">
         <w:r>
           <w:rPr>
             <w:rFonts w:ascii="Calibri" w:hAnsi="Calibri"/>
@@ -10158,11 +10158,11 @@
     <w:p>
       <w:pPr>
         <w:rPr>
-          <w:del w:id="160" w:author="Jamie Birch" w:date="2016-01-19T11:25:00Z"/>
+          <w:del w:id="160" w:author="Jamie Birch" w:date="2016-01-19T11:28:00Z"/>
           <w:rFonts w:ascii="Calibri" w:hAnsi="Calibri"/>
         </w:rPr>
       </w:pPr>
-      <w:del w:id="161" w:author="Jamie Birch" w:date="2016-01-19T11:25:00Z">
+      <w:del w:id="161" w:author="Jamie Birch" w:date="2016-01-19T11:28:00Z">
         <w:r>
           <w:rPr>
             <w:rFonts w:ascii="Calibri" w:hAnsi="Calibri"/>
@@ -10301,11 +10301,11 @@
     <w:p>
       <w:pPr>
         <w:rPr>
-          <w:del w:id="164" w:author="Jamie Birch" w:date="2016-01-19T11:25:00Z"/>
+          <w:del w:id="164" w:author="Jamie Birch" w:date="2016-01-19T11:28:00Z"/>
           <w:rFonts w:ascii="Calibri" w:hAnsi="Calibri"/>
         </w:rPr>
       </w:pPr>
-      <w:del w:id="165" w:author="Jamie Birch" w:date="2016-01-19T11:25:00Z">
+      <w:del w:id="165" w:author="Jamie Birch" w:date="2016-01-19T11:28:00Z">
         <w:r>
           <w:rPr>
             <w:rFonts w:ascii="Calibri" w:eastAsia="Calibri" w:hAnsi="Calibri" w:cs="Calibri"/>
@@ -10359,7 +10359,7 @@
     <w:p>
       <w:pPr>
         <w:rPr>
-          <w:del w:id="166" w:author="Jamie Birch" w:date="2016-01-19T11:25:00Z"/>
+          <w:del w:id="166" w:author="Jamie Birch" w:date="2016-01-19T11:28:00Z"/>
           <w:rFonts w:ascii="Calibri" w:hAnsi="Calibri"/>
         </w:rPr>
       </w:pPr>
@@ -10367,13 +10367,13 @@
     <w:p>
       <w:pPr>
         <w:rPr>
-          <w:del w:id="167" w:author="Jamie Birch" w:date="2016-01-19T11:25:00Z"/>
+          <w:del w:id="167" w:author="Jamie Birch" w:date="2016-01-19T11:28:00Z"/>
           <w:rFonts w:ascii="Calibri" w:hAnsi="Calibri"/>
           <w:b/>
           <w:szCs w:val="24"/>
         </w:rPr>
       </w:pPr>
-      <w:del w:id="168" w:author="Jamie Birch" w:date="2016-01-19T11:25:00Z">
+      <w:del w:id="168" w:author="Jamie Birch" w:date="2016-01-19T11:28:00Z">
         <w:r>
           <w:rPr>
             <w:rFonts w:ascii="Calibri" w:hAnsi="Calibri"/>
@@ -10403,11 +10403,11 @@
     <w:p>
       <w:pPr>
         <w:rPr>
-          <w:del w:id="169" w:author="Jamie Birch" w:date="2016-01-19T11:25:00Z"/>
+          <w:del w:id="169" w:author="Jamie Birch" w:date="2016-01-19T11:28:00Z"/>
           <w:rFonts w:ascii="Calibri" w:hAnsi="Calibri"/>
         </w:rPr>
       </w:pPr>
-      <w:del w:id="170" w:author="Jamie Birch" w:date="2016-01-19T11:25:00Z">
+      <w:del w:id="170" w:author="Jamie Birch" w:date="2016-01-19T11:28:00Z">
         <w:r>
           <w:rPr>
             <w:rFonts w:ascii="Calibri" w:eastAsia="Calibri" w:hAnsi="Calibri" w:cs="Calibri"/>
@@ -10551,11 +10551,11 @@
     <w:p>
       <w:pPr>
         <w:rPr>
-          <w:del w:id="171" w:author="Jamie Birch" w:date="2016-01-19T11:25:00Z"/>
+          <w:del w:id="171" w:author="Jamie Birch" w:date="2016-01-19T11:28:00Z"/>
           <w:rFonts w:ascii="Calibri" w:hAnsi="Calibri"/>
         </w:rPr>
       </w:pPr>
-      <w:del w:id="172" w:author="Jamie Birch" w:date="2016-01-19T11:25:00Z">
+      <w:del w:id="172" w:author="Jamie Birch" w:date="2016-01-19T11:28:00Z">
         <w:r>
           <w:rPr>
             <w:rFonts w:ascii="Calibri" w:hAnsi="Calibri"/>
@@ -11067,12 +11067,12 @@
     <w:p>
       <w:pPr>
         <w:rPr>
-          <w:del w:id="177" w:author="Jamie Birch" w:date="2016-01-19T11:25:00Z"/>
+          <w:del w:id="177" w:author="Jamie Birch" w:date="2016-01-19T11:28:00Z"/>
           <w:rFonts w:ascii="Calibri" w:hAnsi="Calibri"/>
           <w:szCs w:val="24"/>
         </w:rPr>
       </w:pPr>
-      <w:del w:id="178" w:author="Jamie Birch" w:date="2016-01-19T11:25:00Z">
+      <w:del w:id="178" w:author="Jamie Birch" w:date="2016-01-19T11:28:00Z">
         <w:r>
           <w:rPr>
             <w:rFonts w:ascii="Calibri" w:eastAsia="Calibri" w:hAnsi="Calibri" w:cs="Calibri"/>
@@ -11270,7 +11270,7 @@
     <w:p>
       <w:pPr>
         <w:rPr>
-          <w:del w:id="179" w:author="Jamie Birch" w:date="2016-01-19T11:25:00Z"/>
+          <w:del w:id="179" w:author="Jamie Birch" w:date="2016-01-19T11:28:00Z"/>
           <w:rFonts w:ascii="Calibri" w:hAnsi="Calibri"/>
           <w:szCs w:val="24"/>
         </w:rPr>
@@ -11279,12 +11279,12 @@
     <w:p>
       <w:pPr>
         <w:rPr>
-          <w:del w:id="180" w:author="Jamie Birch" w:date="2016-01-19T11:25:00Z"/>
+          <w:del w:id="180" w:author="Jamie Birch" w:date="2016-01-19T11:28:00Z"/>
           <w:rFonts w:ascii="Calibri" w:hAnsi="Calibri"/>
           <w:b/>
         </w:rPr>
       </w:pPr>
-      <w:del w:id="181" w:author="Jamie Birch" w:date="2016-01-19T11:25:00Z">
+      <w:del w:id="181" w:author="Jamie Birch" w:date="2016-01-19T11:28:00Z">
         <w:r>
           <w:rPr>
             <w:rFonts w:ascii="Calibri" w:hAnsi="Calibri"/>
@@ -11297,12 +11297,12 @@
     <w:p>
       <w:pPr>
         <w:rPr>
-          <w:del w:id="182" w:author="Jamie Birch" w:date="2016-01-19T11:25:00Z"/>
+          <w:del w:id="182" w:author="Jamie Birch" w:date="2016-01-19T11:28:00Z"/>
           <w:rFonts w:ascii="Calibri" w:hAnsi="Calibri"/>
           <w:szCs w:val="24"/>
         </w:rPr>
       </w:pPr>
-      <w:del w:id="183" w:author="Jamie Birch" w:date="2016-01-19T11:25:00Z">
+      <w:del w:id="183" w:author="Jamie Birch" w:date="2016-01-19T11:28:00Z">
         <w:r>
           <w:rPr>
             <w:rFonts w:ascii="Calibri" w:eastAsia="Calibri" w:hAnsi="Calibri" w:cs="Calibri"/>
@@ -11434,13 +11434,13 @@
     <w:p>
       <w:pPr>
         <w:rPr>
-          <w:del w:id="184" w:author="Jamie Birch" w:date="2016-01-19T11:25:00Z"/>
+          <w:del w:id="184" w:author="Jamie Birch" w:date="2016-01-19T11:28:00Z"/>
           <w:rFonts w:ascii="Calibri" w:hAnsi="Calibri"/>
           <w:b/>
           <w:szCs w:val="24"/>
         </w:rPr>
       </w:pPr>
-      <w:del w:id="185" w:author="Jamie Birch" w:date="2016-01-19T11:25:00Z">
+      <w:del w:id="185" w:author="Jamie Birch" w:date="2016-01-19T11:28:00Z">
         <w:r>
           <w:rPr>
             <w:rFonts w:ascii="Calibri" w:hAnsi="Calibri"/>
@@ -11486,11 +11486,11 @@
     <w:p>
       <w:pPr>
         <w:rPr>
-          <w:del w:id="186" w:author="Jamie Birch" w:date="2016-01-19T11:25:00Z"/>
+          <w:del w:id="186" w:author="Jamie Birch" w:date="2016-01-19T11:28:00Z"/>
           <w:rFonts w:ascii="Calibri" w:hAnsi="Calibri"/>
         </w:rPr>
       </w:pPr>
-      <w:del w:id="187" w:author="Jamie Birch" w:date="2016-01-19T11:25:00Z">
+      <w:del w:id="187" w:author="Jamie Birch" w:date="2016-01-19T11:28:00Z">
         <w:r>
           <w:rPr>
             <w:rFonts w:ascii="Calibri" w:eastAsia="Calibri" w:hAnsi="Calibri" w:cs="Calibri"/>
@@ -11593,11 +11593,11 @@
     <w:p>
       <w:pPr>
         <w:rPr>
-          <w:del w:id="188" w:author="Jamie Birch" w:date="2016-01-19T11:25:00Z"/>
+          <w:del w:id="188" w:author="Jamie Birch" w:date="2016-01-19T11:28:00Z"/>
           <w:rFonts w:ascii="Calibri" w:hAnsi="Calibri"/>
         </w:rPr>
       </w:pPr>
-      <w:del w:id="189" w:author="Jamie Birch" w:date="2016-01-19T11:25:00Z">
+      <w:del w:id="189" w:author="Jamie Birch" w:date="2016-01-19T11:28:00Z">
         <w:r>
           <w:rPr>
             <w:rFonts w:ascii="Calibri" w:eastAsia="Calibri" w:hAnsi="Calibri" w:cs="Calibri"/>
@@ -11661,11 +11661,11 @@
     <w:p>
       <w:pPr>
         <w:rPr>
-          <w:del w:id="190" w:author="Jamie Birch" w:date="2016-01-19T11:25:00Z"/>
+          <w:del w:id="190" w:author="Jamie Birch" w:date="2016-01-19T11:28:00Z"/>
           <w:rFonts w:ascii="Calibri" w:hAnsi="Calibri"/>
         </w:rPr>
       </w:pPr>
-      <w:del w:id="191" w:author="Jamie Birch" w:date="2016-01-19T11:25:00Z">
+      <w:del w:id="191" w:author="Jamie Birch" w:date="2016-01-19T11:28:00Z">
         <w:r>
           <w:rPr>
             <w:rFonts w:ascii="Calibri" w:hAnsi="Calibri"/>
@@ -11701,11 +11701,11 @@
     <w:p>
       <w:pPr>
         <w:rPr>
-          <w:del w:id="192" w:author="Jamie Birch" w:date="2016-01-19T11:25:00Z"/>
+          <w:del w:id="192" w:author="Jamie Birch" w:date="2016-01-19T11:28:00Z"/>
           <w:rFonts w:ascii="Calibri" w:hAnsi="Calibri"/>
         </w:rPr>
       </w:pPr>
-      <w:del w:id="193" w:author="Jamie Birch" w:date="2016-01-19T11:25:00Z">
+      <w:del w:id="193" w:author="Jamie Birch" w:date="2016-01-19T11:28:00Z">
         <w:r>
           <w:rPr>
             <w:rFonts w:ascii="Calibri" w:hAnsi="Calibri"/>
@@ -11961,7 +11961,7 @@
             </mc:Choice>
             <mc:Fallback>
               <w:pict>
-                <v:shape w14:anchorId="14E13BC8" id="Text_x0020_Box_x0020_44" o:spid="_x0000_s1046" type="#_x0000_t202" style="position:absolute;margin-left:181.5pt;margin-top:79.5pt;width:280.5pt;height:253.75pt;z-index:251658257;visibility:visible;mso-wrap-style:square;mso-wrap-distance-left:9pt;mso-wrap-distance-top:0;mso-wrap-distance-right:9pt;mso-wrap-distance-bottom:0;mso-position-horizontal:absolute;mso-position-horizontal-relative:text;mso-position-vertical:absolute;mso-position-vertical-relative:text;v-text-anchor:top" o:gfxdata="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" fillcolor="white [3201]" stroked="f" strokeweight=".5pt">
+                <v:shape w14:anchorId="14E13BC8" id="Text_x0020_Box_x0020_44" o:spid="_x0000_s1046" type="#_x0000_t202" style="position:absolute;margin-left:181.5pt;margin-top:79.5pt;width:280.5pt;height:253.75pt;z-index:251658257;visibility:visible;mso-wrap-style:square;mso-wrap-distance-left:9pt;mso-wrap-distance-top:0;mso-wrap-distance-right:9pt;mso-wrap-distance-bottom:0;mso-position-horizontal:absolute;mso-position-horizontal-relative:text;mso-position-vertical:absolute;mso-position-vertical-relative:text;v-text-anchor:top" o:gfxdata="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" fillcolor="white [3201]" stroked="f" strokeweight=".5pt">
                   <v:textbox>
                     <w:txbxContent>
                       <w:p>
@@ -12282,11 +12282,11 @@
     <w:p>
       <w:pPr>
         <w:rPr>
-          <w:del w:id="194" w:author="Jamie Birch" w:date="2016-01-19T11:25:00Z"/>
+          <w:del w:id="194" w:author="Jamie Birch" w:date="2016-01-19T11:28:00Z"/>
           <w:rFonts w:ascii="Calibri" w:hAnsi="Calibri"/>
         </w:rPr>
       </w:pPr>
-      <w:del w:id="195" w:author="Jamie Birch" w:date="2016-01-19T11:25:00Z">
+      <w:del w:id="195" w:author="Jamie Birch" w:date="2016-01-19T11:28:00Z">
         <w:r>
           <w:rPr>
             <w:rFonts w:ascii="Calibri" w:hAnsi="Calibri"/>
@@ -12998,7 +12998,7 @@
             </mc:Choice>
             <mc:Fallback>
               <w:pict>
-                <v:group w14:anchorId="050A304A" id="Group_x0020_60" o:spid="_x0000_s1047" style="position:absolute;margin-left:8.25pt;margin-top:23.05pt;width:330.75pt;height:268.5pt;z-index:251658258" coordsize="4200525,3409950" o:gfxdata="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">
+                <v:group w14:anchorId="050A304A" id="Group_x0020_60" o:spid="_x0000_s1047" style="position:absolute;margin-left:8.25pt;margin-top:23.05pt;width:330.75pt;height:268.5pt;z-index:251658258" coordsize="4200525,3409950" o:gfxdata="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">
                   <v:shape id="Text_x0020_Box_x0020_45" o:spid="_x0000_s1048" type="#_x0000_t202" style="position:absolute;width:2200275;height:3409950;visibility:visible;mso-wrap-style:square;v-text-anchor:top" o:gfxdata="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" fillcolor="white [3201]" stroked="f" strokeweight=".5pt">
                     <v:textbox>
                       <w:txbxContent>
@@ -13427,7 +13427,7 @@
     <w:p>
       <w:pPr>
         <w:rPr>
-          <w:del w:id="196" w:author="Jamie Birch" w:date="2016-01-19T11:25:00Z"/>
+          <w:del w:id="196" w:author="Jamie Birch" w:date="2016-01-19T11:28:00Z"/>
           <w:rFonts w:ascii="Calibri" w:hAnsi="Calibri"/>
         </w:rPr>
       </w:pPr>
@@ -13435,7 +13435,7 @@
     <w:p>
       <w:pPr>
         <w:rPr>
-          <w:del w:id="197" w:author="Jamie Birch" w:date="2016-01-19T11:25:00Z"/>
+          <w:del w:id="197" w:author="Jamie Birch" w:date="2016-01-19T11:28:00Z"/>
           <w:rFonts w:ascii="Calibri" w:hAnsi="Calibri"/>
         </w:rPr>
       </w:pPr>
@@ -13443,7 +13443,7 @@
     <w:p>
       <w:pPr>
         <w:rPr>
-          <w:del w:id="198" w:author="Jamie Birch" w:date="2016-01-19T11:25:00Z"/>
+          <w:del w:id="198" w:author="Jamie Birch" w:date="2016-01-19T11:28:00Z"/>
           <w:rFonts w:ascii="Calibri" w:hAnsi="Calibri"/>
         </w:rPr>
       </w:pPr>
@@ -13451,11 +13451,11 @@
     <w:p>
       <w:pPr>
         <w:rPr>
-          <w:del w:id="199" w:author="Jamie Birch" w:date="2016-01-19T11:25:00Z"/>
+          <w:del w:id="199" w:author="Jamie Birch" w:date="2016-01-19T11:28:00Z"/>
           <w:rFonts w:ascii="Calibri" w:hAnsi="Calibri"/>
         </w:rPr>
       </w:pPr>
-      <w:del w:id="200" w:author="Jamie Birch" w:date="2016-01-19T11:25:00Z">
+      <w:del w:id="200" w:author="Jamie Birch" w:date="2016-01-19T11:28:00Z">
         <w:r>
           <w:rPr>
             <w:rFonts w:ascii="Calibri" w:hAnsi="Calibri"/>
@@ -13532,7 +13532,7 @@
                                   <wp:inline distT="0" distB="0" distL="0" distR="0" wp14:anchorId="034EB3D2" wp14:editId="7D552905">
                                     <wp:extent cx="4329430" cy="2597785"/>
                                     <wp:effectExtent l="0" t="0" r="13970" b="12065"/>
-                                    <wp:docPr id="100" name="Chart 100"/>
+                                    <wp:docPr id="12" name="Chart 12"/>
                                     <wp:cNvGraphicFramePr/>
                                     <a:graphic xmlns:a="http://schemas.openxmlformats.org/drawingml/2006/main">
                                       <a:graphicData uri="http://schemas.openxmlformats.org/drawingml/2006/chart">
@@ -13565,7 +13565,7 @@
             </mc:Choice>
             <mc:Fallback>
               <w:pict>
-                <v:shape w14:anchorId="46080323" id="Text_x0020_Box_x0020_61" o:spid="_x0000_s1056" type="#_x0000_t202" style="position:absolute;margin-left:97.5pt;margin-top:12.4pt;width:366.75pt;height:217.5pt;z-index:-251658220;visibility:visible;mso-wrap-style:square;mso-width-percent:0;mso-height-percent:0;mso-wrap-distance-left:9pt;mso-wrap-distance-top:0;mso-wrap-distance-right:9pt;mso-wrap-distance-bottom:0;mso-position-horizontal:absolute;mso-position-horizontal-relative:text;mso-position-vertical:absolute;mso-position-vertical-relative:text;mso-width-percent:0;mso-height-percent:0;mso-width-relative:margin;mso-height-relative:margin;v-text-anchor:top" o:gfxdata="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" fillcolor="white [3201]" stroked="f" strokeweight=".5pt">
+                <v:shape w14:anchorId="46080323" id="Text_x0020_Box_x0020_61" o:spid="_x0000_s1056" type="#_x0000_t202" style="position:absolute;margin-left:97.5pt;margin-top:12.4pt;width:366.75pt;height:217.5pt;z-index:-251658220;visibility:visible;mso-wrap-style:square;mso-width-percent:0;mso-height-percent:0;mso-wrap-distance-left:9pt;mso-wrap-distance-top:0;mso-wrap-distance-right:9pt;mso-wrap-distance-bottom:0;mso-position-horizontal:absolute;mso-position-horizontal-relative:text;mso-position-vertical:absolute;mso-position-vertical-relative:text;mso-width-percent:0;mso-height-percent:0;mso-width-relative:margin;mso-height-relative:margin;v-text-anchor:top" o:gfxdata="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" fillcolor="white [3201]" stroked="f" strokeweight=".5pt">
                   <v:textbox>
                     <w:txbxContent>
                       <w:p>
@@ -13578,7 +13578,7 @@
                             <wp:inline distT="0" distB="0" distL="0" distR="0" wp14:anchorId="034EB3D2" wp14:editId="7D552905">
                               <wp:extent cx="4329430" cy="2597785"/>
                               <wp:effectExtent l="0" t="0" r="13970" b="12065"/>
-                              <wp:docPr id="100" name="Chart 100"/>
+                              <wp:docPr id="12" name="Chart 12"/>
                               <wp:cNvGraphicFramePr/>
                               <a:graphic xmlns:a="http://schemas.openxmlformats.org/drawingml/2006/main">
                                 <a:graphicData uri="http://schemas.openxmlformats.org/drawingml/2006/chart">
@@ -13602,7 +13602,7 @@
     <w:p>
       <w:pPr>
         <w:rPr>
-          <w:del w:id="201" w:author="Jamie Birch" w:date="2016-01-19T11:25:00Z"/>
+          <w:del w:id="201" w:author="Jamie Birch" w:date="2016-01-19T11:28:00Z"/>
           <w:rFonts w:ascii="Calibri" w:hAnsi="Calibri"/>
         </w:rPr>
       </w:pPr>
@@ -13610,11 +13610,11 @@
     <w:p>
       <w:pPr>
         <w:rPr>
-          <w:del w:id="202" w:author="Jamie Birch" w:date="2016-01-19T11:25:00Z"/>
+          <w:del w:id="202" w:author="Jamie Birch" w:date="2016-01-19T11:28:00Z"/>
           <w:rFonts w:ascii="Calibri" w:hAnsi="Calibri"/>
         </w:rPr>
       </w:pPr>
-      <w:del w:id="203" w:author="Jamie Birch" w:date="2016-01-19T11:25:00Z">
+      <w:del w:id="203" w:author="Jamie Birch" w:date="2016-01-19T11:28:00Z">
         <w:r>
           <w:rPr>
             <w:rFonts w:ascii="Calibri" w:eastAsia="Calibri" w:hAnsi="Calibri" w:cs="Calibri"/>
@@ -13668,7 +13668,7 @@
     <w:p>
       <w:pPr>
         <w:rPr>
-          <w:del w:id="204" w:author="Jamie Birch" w:date="2016-01-19T11:25:00Z"/>
+          <w:del w:id="204" w:author="Jamie Birch" w:date="2016-01-19T11:28:00Z"/>
           <w:rFonts w:ascii="Calibri" w:hAnsi="Calibri"/>
         </w:rPr>
       </w:pPr>
@@ -13676,11 +13676,11 @@
     <w:p>
       <w:pPr>
         <w:rPr>
-          <w:del w:id="205" w:author="Jamie Birch" w:date="2016-01-19T11:25:00Z"/>
+          <w:del w:id="205" w:author="Jamie Birch" w:date="2016-01-19T11:28:00Z"/>
           <w:rFonts w:ascii="Calibri" w:hAnsi="Calibri"/>
         </w:rPr>
       </w:pPr>
-      <w:del w:id="206" w:author="Jamie Birch" w:date="2016-01-19T11:25:00Z">
+      <w:del w:id="206" w:author="Jamie Birch" w:date="2016-01-19T11:28:00Z">
         <w:r>
           <w:rPr>
             <w:rFonts w:ascii="Calibri" w:hAnsi="Calibri"/>
@@ -14981,7 +14981,7 @@
             </mc:Choice>
             <mc:Fallback>
               <w:pict>
-                <v:shape w14:anchorId="42283EE2" id="Text_x0020_Box_x0020_47" o:spid="_x0000_s1057" type="#_x0000_t202" style="position:absolute;margin-left:0;margin-top:9.75pt;width:452.25pt;height:255.75pt;z-index:-251658221;visibility:visible;mso-wrap-style:square;mso-width-percent:0;mso-height-percent:0;mso-wrap-distance-left:9pt;mso-wrap-distance-top:0;mso-wrap-distance-right:9pt;mso-wrap-distance-bottom:0;mso-position-horizontal:absolute;mso-position-horizontal-relative:text;mso-position-vertical:absolute;mso-position-vertical-relative:text;mso-width-percent:0;mso-height-percent:0;mso-width-relative:margin;mso-height-relative:margin;v-text-anchor:top" o:gfxdata="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" fillcolor="white [3201]" stroked="f" strokeweight=".5pt">
+                <v:shape w14:anchorId="42283EE2" id="Text_x0020_Box_x0020_47" o:spid="_x0000_s1057" type="#_x0000_t202" style="position:absolute;margin-left:0;margin-top:9.75pt;width:452.25pt;height:255.75pt;z-index:-251658221;visibility:visible;mso-wrap-style:square;mso-width-percent:0;mso-height-percent:0;mso-wrap-distance-left:9pt;mso-wrap-distance-top:0;mso-wrap-distance-right:9pt;mso-wrap-distance-bottom:0;mso-position-horizontal:absolute;mso-position-horizontal-relative:text;mso-position-vertical:absolute;mso-position-vertical-relative:text;mso-width-percent:0;mso-height-percent:0;mso-width-relative:margin;mso-height-relative:margin;v-text-anchor:top" o:gfxdata="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" fillcolor="white [3201]" stroked="f" strokeweight=".5pt">
                   <v:textbox>
                     <w:txbxContent>
                       <w:p>
@@ -16209,11 +16209,11 @@
     <w:p>
       <w:pPr>
         <w:rPr>
-          <w:del w:id="207" w:author="Jamie Birch" w:date="2016-01-19T11:25:00Z"/>
+          <w:del w:id="207" w:author="Jamie Birch" w:date="2016-01-19T11:28:00Z"/>
           <w:rFonts w:ascii="Calibri" w:hAnsi="Calibri"/>
         </w:rPr>
       </w:pPr>
-      <w:del w:id="208" w:author="Jamie Birch" w:date="2016-01-19T11:25:00Z">
+      <w:del w:id="208" w:author="Jamie Birch" w:date="2016-01-19T11:28:00Z">
         <w:r>
           <w:rPr>
             <w:rFonts w:ascii="Calibri" w:eastAsia="Calibri" w:hAnsi="Calibri" w:cs="Calibri"/>
@@ -16255,11 +16255,11 @@
     <w:p>
       <w:pPr>
         <w:rPr>
-          <w:del w:id="209" w:author="Jamie Birch" w:date="2016-01-19T11:25:00Z"/>
+          <w:del w:id="209" w:author="Jamie Birch" w:date="2016-01-19T11:28:00Z"/>
           <w:rFonts w:ascii="Calibri" w:eastAsia="Calibri" w:hAnsi="Calibri" w:cs="Calibri"/>
         </w:rPr>
       </w:pPr>
-      <w:del w:id="210" w:author="Jamie Birch" w:date="2016-01-19T11:25:00Z">
+      <w:del w:id="210" w:author="Jamie Birch" w:date="2016-01-19T11:28:00Z">
         <w:r>
           <w:rPr>
             <w:rFonts w:ascii="Calibri" w:eastAsia="Calibri" w:hAnsi="Calibri" w:cs="Calibri"/>
@@ -16331,7 +16331,7 @@
     <w:p>
       <w:pPr>
         <w:rPr>
-          <w:del w:id="211" w:author="Jamie Birch" w:date="2016-01-19T11:25:00Z"/>
+          <w:del w:id="211" w:author="Jamie Birch" w:date="2016-01-19T11:28:00Z"/>
           <w:rFonts w:ascii="Calibri" w:hAnsi="Calibri"/>
         </w:rPr>
       </w:pPr>
@@ -16339,11 +16339,11 @@
     <w:p>
       <w:pPr>
         <w:rPr>
-          <w:del w:id="212" w:author="Jamie Birch" w:date="2016-01-19T11:25:00Z"/>
+          <w:del w:id="212" w:author="Jamie Birch" w:date="2016-01-19T11:28:00Z"/>
           <w:rFonts w:ascii="Calibri" w:hAnsi="Calibri"/>
         </w:rPr>
       </w:pPr>
-      <w:del w:id="213" w:author="Jamie Birch" w:date="2016-01-19T11:25:00Z">
+      <w:del w:id="213" w:author="Jamie Birch" w:date="2016-01-19T11:28:00Z">
         <w:r>
           <w:rPr>
             <w:rFonts w:ascii="Calibri" w:hAnsi="Calibri"/>
@@ -16391,7 +16391,7 @@
     <w:p>
       <w:pPr>
         <w:rPr>
-          <w:del w:id="214" w:author="Jamie Birch" w:date="2016-01-19T11:25:00Z"/>
+          <w:del w:id="214" w:author="Jamie Birch" w:date="2016-01-19T11:28:00Z"/>
           <w:rFonts w:ascii="Calibri" w:hAnsi="Calibri"/>
         </w:rPr>
       </w:pPr>
@@ -16399,11 +16399,11 @@
     <w:p>
       <w:pPr>
         <w:rPr>
-          <w:del w:id="215" w:author="Jamie Birch" w:date="2016-01-19T11:25:00Z"/>
+          <w:del w:id="215" w:author="Jamie Birch" w:date="2016-01-19T11:28:00Z"/>
           <w:rFonts w:ascii="Calibri" w:hAnsi="Calibri"/>
         </w:rPr>
       </w:pPr>
-      <w:del w:id="216" w:author="Jamie Birch" w:date="2016-01-19T11:25:00Z">
+      <w:del w:id="216" w:author="Jamie Birch" w:date="2016-01-19T11:28:00Z">
         <w:r>
           <w:rPr>
             <w:rFonts w:ascii="Calibri" w:hAnsi="Calibri"/>
@@ -16415,7 +16415,7 @@
     <w:p>
       <w:pPr>
         <w:rPr>
-          <w:del w:id="217" w:author="Jamie Birch" w:date="2016-01-19T11:25:00Z"/>
+          <w:del w:id="217" w:author="Jamie Birch" w:date="2016-01-19T11:28:00Z"/>
           <w:rFonts w:ascii="Calibri" w:hAnsi="Calibri"/>
         </w:rPr>
       </w:pPr>
@@ -16423,11 +16423,11 @@
     <w:p>
       <w:pPr>
         <w:rPr>
-          <w:del w:id="218" w:author="Jamie Birch" w:date="2016-01-19T11:25:00Z"/>
+          <w:del w:id="218" w:author="Jamie Birch" w:date="2016-01-19T11:28:00Z"/>
           <w:rFonts w:ascii="Calibri" w:hAnsi="Calibri"/>
         </w:rPr>
       </w:pPr>
-      <w:del w:id="219" w:author="Jamie Birch" w:date="2016-01-19T11:25:00Z">
+      <w:del w:id="219" w:author="Jamie Birch" w:date="2016-01-19T11:28:00Z">
         <w:r>
           <w:rPr>
             <w:rFonts w:ascii="Calibri" w:hAnsi="Calibri"/>
@@ -16439,7 +16439,7 @@
     <w:p>
       <w:pPr>
         <w:rPr>
-          <w:del w:id="220" w:author="Jamie Birch" w:date="2016-01-19T11:25:00Z"/>
+          <w:del w:id="220" w:author="Jamie Birch" w:date="2016-01-19T11:28:00Z"/>
           <w:rFonts w:ascii="Calibri" w:hAnsi="Calibri"/>
         </w:rPr>
       </w:pPr>
@@ -16447,12 +16447,12 @@
     <w:p>
       <w:pPr>
         <w:rPr>
-          <w:del w:id="221" w:author="Jamie Birch" w:date="2016-01-19T11:25:00Z"/>
+          <w:del w:id="221" w:author="Jamie Birch" w:date="2016-01-19T11:28:00Z"/>
           <w:rFonts w:ascii="Calibri" w:hAnsi="Calibri"/>
           <w:b/>
         </w:rPr>
       </w:pPr>
-      <w:del w:id="222" w:author="Jamie Birch" w:date="2016-01-19T11:25:00Z">
+      <w:del w:id="222" w:author="Jamie Birch" w:date="2016-01-19T11:28:00Z">
         <w:r>
           <w:rPr>
             <w:rFonts w:ascii="Calibri" w:hAnsi="Calibri"/>
@@ -16465,11 +16465,11 @@
     <w:p>
       <w:pPr>
         <w:rPr>
-          <w:del w:id="223" w:author="Jamie Birch" w:date="2016-01-19T11:25:00Z"/>
+          <w:del w:id="223" w:author="Jamie Birch" w:date="2016-01-19T11:28:00Z"/>
           <w:rFonts w:ascii="Calibri" w:hAnsi="Calibri"/>
         </w:rPr>
       </w:pPr>
-      <w:del w:id="224" w:author="Jamie Birch" w:date="2016-01-19T11:25:00Z">
+      <w:del w:id="224" w:author="Jamie Birch" w:date="2016-01-19T11:28:00Z">
         <w:r>
           <w:rPr>
             <w:rFonts w:ascii="Calibri" w:hAnsi="Calibri"/>
@@ -16565,11 +16565,11 @@
     <w:p>
       <w:pPr>
         <w:rPr>
-          <w:del w:id="225" w:author="Jamie Birch" w:date="2016-01-19T11:25:00Z"/>
+          <w:del w:id="225" w:author="Jamie Birch" w:date="2016-01-19T11:28:00Z"/>
           <w:rFonts w:ascii="Calibri" w:hAnsi="Calibri"/>
         </w:rPr>
       </w:pPr>
-      <w:del w:id="226" w:author="Jamie Birch" w:date="2016-01-19T11:25:00Z">
+      <w:del w:id="226" w:author="Jamie Birch" w:date="2016-01-19T11:28:00Z">
         <w:r>
           <w:rPr>
             <w:rFonts w:ascii="Calibri" w:hAnsi="Calibri"/>
@@ -16581,11 +16581,11 @@
     <w:p>
       <w:pPr>
         <w:rPr>
-          <w:del w:id="227" w:author="Jamie Birch" w:date="2016-01-19T11:25:00Z"/>
+          <w:del w:id="227" w:author="Jamie Birch" w:date="2016-01-19T11:28:00Z"/>
           <w:rFonts w:ascii="Calibri" w:eastAsia="Calibri" w:hAnsi="Calibri" w:cs="Calibri"/>
         </w:rPr>
       </w:pPr>
-      <w:del w:id="228" w:author="Jamie Birch" w:date="2016-01-19T11:25:00Z">
+      <w:del w:id="228" w:author="Jamie Birch" w:date="2016-01-19T11:28:00Z">
         <w:r>
           <w:rPr>
             <w:rFonts w:ascii="Calibri" w:eastAsia="Calibri" w:hAnsi="Calibri" w:cs="Calibri"/>
@@ -16659,7 +16659,7 @@
     <w:p>
       <w:pPr>
         <w:rPr>
-          <w:del w:id="229" w:author="Jamie Birch" w:date="2016-01-19T11:25:00Z"/>
+          <w:del w:id="229" w:author="Jamie Birch" w:date="2016-01-19T11:28:00Z"/>
           <w:rFonts w:ascii="Calibri" w:hAnsi="Calibri"/>
         </w:rPr>
       </w:pPr>
@@ -16667,11 +16667,11 @@
     <w:p>
       <w:pPr>
         <w:rPr>
-          <w:del w:id="230" w:author="Jamie Birch" w:date="2016-01-19T11:25:00Z"/>
+          <w:del w:id="230" w:author="Jamie Birch" w:date="2016-01-19T11:28:00Z"/>
           <w:rFonts w:ascii="Calibri" w:eastAsia="Calibri" w:hAnsi="Calibri" w:cs="Calibri"/>
         </w:rPr>
       </w:pPr>
-      <w:del w:id="231" w:author="Jamie Birch" w:date="2016-01-19T11:25:00Z">
+      <w:del w:id="231" w:author="Jamie Birch" w:date="2016-01-19T11:28:00Z">
         <w:r>
           <w:rPr>
             <w:rFonts w:ascii="Calibri" w:eastAsia="Calibri" w:hAnsi="Calibri" w:cs="Calibri"/>
@@ -16775,7 +16775,7 @@
     <w:p>
       <w:pPr>
         <w:rPr>
-          <w:del w:id="232" w:author="Jamie Birch" w:date="2016-01-19T11:25:00Z"/>
+          <w:del w:id="232" w:author="Jamie Birch" w:date="2016-01-19T11:28:00Z"/>
           <w:rFonts w:ascii="Calibri" w:hAnsi="Calibri"/>
         </w:rPr>
       </w:pPr>
@@ -16783,11 +16783,11 @@
     <w:p>
       <w:pPr>
         <w:rPr>
-          <w:del w:id="233" w:author="Jamie Birch" w:date="2016-01-19T11:25:00Z"/>
+          <w:del w:id="233" w:author="Jamie Birch" w:date="2016-01-19T11:28:00Z"/>
           <w:rFonts w:ascii="Calibri" w:eastAsia="Calibri" w:hAnsi="Calibri" w:cs="Calibri"/>
         </w:rPr>
       </w:pPr>
-      <w:del w:id="234" w:author="Jamie Birch" w:date="2016-01-19T11:25:00Z">
+      <w:del w:id="234" w:author="Jamie Birch" w:date="2016-01-19T11:28:00Z">
         <w:r>
           <w:rPr>
             <w:rFonts w:ascii="Calibri" w:eastAsia="Calibri" w:hAnsi="Calibri" w:cs="Calibri"/>
@@ -16855,11 +16855,11 @@
     <w:p>
       <w:pPr>
         <w:rPr>
-          <w:del w:id="235" w:author="Jamie Birch" w:date="2016-01-19T11:25:00Z"/>
+          <w:del w:id="235" w:author="Jamie Birch" w:date="2016-01-19T11:28:00Z"/>
           <w:rFonts w:ascii="Calibri" w:hAnsi="Calibri"/>
         </w:rPr>
       </w:pPr>
-      <w:del w:id="236" w:author="Jamie Birch" w:date="2016-01-19T11:25:00Z">
+      <w:del w:id="236" w:author="Jamie Birch" w:date="2016-01-19T11:28:00Z">
         <w:r>
           <w:rPr>
             <w:rFonts w:ascii="Calibri" w:hAnsi="Calibri"/>
@@ -16961,12 +16961,12 @@
     <w:p>
       <w:pPr>
         <w:rPr>
-          <w:del w:id="237" w:author="Jamie Birch" w:date="2016-01-19T11:25:00Z"/>
+          <w:del w:id="237" w:author="Jamie Birch" w:date="2016-01-19T11:28:00Z"/>
           <w:rFonts w:ascii="Calibri" w:hAnsi="Calibri"/>
           <w:b/>
         </w:rPr>
       </w:pPr>
-      <w:del w:id="238" w:author="Jamie Birch" w:date="2016-01-19T11:25:00Z">
+      <w:del w:id="238" w:author="Jamie Birch" w:date="2016-01-19T11:28:00Z">
         <w:r>
           <w:rPr>
             <w:rFonts w:ascii="Calibri" w:hAnsi="Calibri"/>
@@ -16986,12 +16986,12 @@
     <w:p>
       <w:pPr>
         <w:rPr>
-          <w:del w:id="239" w:author="Jamie Birch" w:date="2016-01-19T11:25:00Z"/>
+          <w:del w:id="239" w:author="Jamie Birch" w:date="2016-01-19T11:28:00Z"/>
           <w:rFonts w:ascii="Calibri" w:hAnsi="Calibri"/>
           <w:color w:val="0070C0"/>
         </w:rPr>
       </w:pPr>
-      <w:del w:id="240" w:author="Jamie Birch" w:date="2016-01-19T11:25:00Z">
+      <w:del w:id="240" w:author="Jamie Birch" w:date="2016-01-19T11:28:00Z">
         <w:r>
           <w:rPr>
             <w:rFonts w:ascii="Calibri" w:eastAsia="Calibri" w:hAnsi="Calibri" w:cs="Calibri"/>
@@ -17011,10 +17011,10 @@
     <w:p>
       <w:pPr>
         <w:rPr>
-          <w:del w:id="241" w:author="Jamie Birch" w:date="2016-01-19T11:25:00Z"/>
+          <w:del w:id="241" w:author="Jamie Birch" w:date="2016-01-19T11:28:00Z"/>
         </w:rPr>
       </w:pPr>
-      <w:del w:id="242" w:author="Jamie Birch" w:date="2016-01-19T11:25:00Z">
+      <w:del w:id="242" w:author="Jamie Birch" w:date="2016-01-19T11:28:00Z">
         <w:r>
           <w:delText xml:space="preserve">In 2014 changes to the national </w:delText>
         </w:r>
@@ -17023,13 +17023,13 @@
     <w:p>
       <w:pPr>
         <w:rPr>
-          <w:del w:id="243" w:author="Jamie Birch" w:date="2016-01-19T11:25:00Z"/>
+          <w:del w:id="243" w:author="Jamie Birch" w:date="2016-01-19T11:28:00Z"/>
           <w:rFonts w:ascii="Calibri" w:hAnsi="Calibri"/>
           <w:sz w:val="18"/>
           <w:szCs w:val="18"/>
         </w:rPr>
       </w:pPr>
-      <w:del w:id="244" w:author="Jamie Birch" w:date="2016-01-19T11:25:00Z">
+      <w:del w:id="244" w:author="Jamie Birch" w:date="2016-01-19T11:28:00Z">
         <w:r>
           <w:rPr>
             <w:rFonts w:ascii="Calibri" w:eastAsia="Calibri" w:hAnsi="Calibri" w:cs="Calibri"/>
@@ -17189,12 +17189,12 @@
     <w:p>
       <w:pPr>
         <w:rPr>
-          <w:del w:id="246" w:author="Jamie Birch" w:date="2016-01-19T11:25:00Z"/>
+          <w:del w:id="246" w:author="Jamie Birch" w:date="2016-01-19T11:28:00Z"/>
           <w:rFonts w:ascii="Calibri" w:hAnsi="Calibri"/>
           <w:color w:val="0070C0"/>
         </w:rPr>
       </w:pPr>
-      <w:del w:id="247" w:author="Jamie Birch" w:date="2016-01-19T11:25:00Z">
+      <w:del w:id="247" w:author="Jamie Birch" w:date="2016-01-19T11:28:00Z">
         <w:r>
           <w:rPr>
             <w:rFonts w:ascii="Calibri" w:hAnsi="Calibri"/>
@@ -17209,12 +17209,12 @@
     <w:p>
       <w:pPr>
         <w:rPr>
-          <w:del w:id="248" w:author="Jamie Birch" w:date="2016-01-19T11:25:00Z"/>
+          <w:del w:id="248" w:author="Jamie Birch" w:date="2016-01-19T11:28:00Z"/>
           <w:rFonts w:ascii="Calibri" w:hAnsi="Calibri"/>
           <w:b/>
         </w:rPr>
       </w:pPr>
-      <w:del w:id="249" w:author="Jamie Birch" w:date="2016-01-19T11:25:00Z">
+      <w:del w:id="249" w:author="Jamie Birch" w:date="2016-01-19T11:28:00Z">
         <w:r>
           <w:rPr>
             <w:rFonts w:ascii="Calibri" w:hAnsi="Calibri"/>
@@ -17241,13 +17241,13 @@
     <w:p>
       <w:pPr>
         <w:rPr>
-          <w:del w:id="250" w:author="Jamie Birch" w:date="2016-01-19T11:25:00Z"/>
+          <w:del w:id="250" w:author="Jamie Birch" w:date="2016-01-19T11:28:00Z"/>
           <w:rFonts w:ascii="Calibri" w:hAnsi="Calibri"/>
           <w:b/>
           <w:color w:val="0070C0"/>
         </w:rPr>
       </w:pPr>
-      <w:del w:id="251" w:author="Jamie Birch" w:date="2016-01-19T11:25:00Z">
+      <w:del w:id="251" w:author="Jamie Birch" w:date="2016-01-19T11:28:00Z">
         <w:r>
           <w:rPr>
             <w:rFonts w:ascii="Calibri" w:hAnsi="Calibri"/>
@@ -17291,11 +17291,11 @@
     <w:p>
       <w:pPr>
         <w:rPr>
-          <w:del w:id="252" w:author="Jamie Birch" w:date="2016-01-19T11:25:00Z"/>
+          <w:del w:id="252" w:author="Jamie Birch" w:date="2016-01-19T11:28:00Z"/>
           <w:rFonts w:ascii="Calibri" w:hAnsi="Calibri"/>
         </w:rPr>
       </w:pPr>
-      <w:del w:id="253" w:author="Jamie Birch" w:date="2016-01-19T11:25:00Z">
+      <w:del w:id="253" w:author="Jamie Birch" w:date="2016-01-19T11:28:00Z">
         <w:r>
           <w:rPr>
             <w:rFonts w:ascii="Calibri" w:hAnsi="Calibri"/>
@@ -17313,12 +17313,12 @@
     <w:p>
       <w:pPr>
         <w:rPr>
-          <w:del w:id="254" w:author="Jamie Birch" w:date="2016-01-19T11:25:00Z"/>
+          <w:del w:id="254" w:author="Jamie Birch" w:date="2016-01-19T11:28:00Z"/>
           <w:rFonts w:ascii="Calibri" w:hAnsi="Calibri"/>
         </w:rPr>
       </w:pPr>
       <w:commentRangeStart w:id="255"/>
-      <w:del w:id="256" w:author="Jamie Birch" w:date="2016-01-19T11:25:00Z">
+      <w:del w:id="256" w:author="Jamie Birch" w:date="2016-01-19T11:28:00Z">
         <w:r>
           <w:rPr>
             <w:rFonts w:ascii="Calibri" w:eastAsia="Calibri" w:hAnsi="Calibri" w:cs="Calibri"/>
@@ -17349,13 +17349,13 @@
     <w:p>
       <w:pPr>
         <w:rPr>
-          <w:del w:id="257" w:author="Jamie Birch" w:date="2016-01-19T11:25:00Z"/>
+          <w:del w:id="257" w:author="Jamie Birch" w:date="2016-01-19T11:28:00Z"/>
           <w:rFonts w:ascii="Calibri" w:hAnsi="Calibri"/>
           <w:b/>
           <w:color w:val="0070C0"/>
         </w:rPr>
       </w:pPr>
-      <w:del w:id="258" w:author="Jamie Birch" w:date="2016-01-19T11:25:00Z">
+      <w:del w:id="258" w:author="Jamie Birch" w:date="2016-01-19T11:28:00Z">
         <w:r>
           <w:rPr>
             <w:rFonts w:ascii="Calibri" w:hAnsi="Calibri"/>
@@ -17375,7 +17375,7 @@
     <w:p>
       <w:pPr>
         <w:rPr>
-          <w:del w:id="259" w:author="Jamie Birch" w:date="2016-01-19T11:25:00Z"/>
+          <w:del w:id="259" w:author="Jamie Birch" w:date="2016-01-19T11:28:00Z"/>
           <w:rFonts w:ascii="Calibri" w:hAnsi="Calibri"/>
         </w:rPr>
       </w:pPr>
@@ -17383,10 +17383,10 @@
     <w:p>
       <w:pPr>
         <w:rPr>
-          <w:del w:id="260" w:author="Jamie Birch" w:date="2016-01-19T11:25:00Z"/>
+          <w:del w:id="260" w:author="Jamie Birch" w:date="2016-01-19T11:28:00Z"/>
         </w:rPr>
       </w:pPr>
-      <w:del w:id="261" w:author="Jamie Birch" w:date="2016-01-19T11:25:00Z">
+      <w:del w:id="261" w:author="Jamie Birch" w:date="2016-01-19T11:28:00Z">
         <w:r>
           <w:br w:type="page"/>
         </w:r>
@@ -17396,6 +17396,8 @@
       <w:r>
         <w:rPr>
           <w:rFonts w:ascii="Calibri" w:eastAsia="Calibri" w:hAnsi="Calibri" w:cs="Calibri"/>
+          <w:b/>
+          <w:bCs/>
           <w:color w:val="CD8C06" w:themeColor="accent1" w:themeShade="BF"/>
           <w:sz w:val="36"/>
           <w:szCs w:val="36"/>
@@ -17405,6 +17407,8 @@
       <w:r>
         <w:rPr>
           <w:rFonts w:ascii="Calibri" w:eastAsia="Calibri" w:hAnsi="Calibri" w:cs="Calibri"/>
+          <w:b/>
+          <w:bCs/>
           <w:color w:val="CD8C06" w:themeColor="accent1" w:themeShade="BF"/>
           <w:sz w:val="36"/>
           <w:szCs w:val="36"/>
@@ -18984,7 +18988,119 @@
         <w:t>2.3.4 Bee Concept</w:t>
       </w:r>
     </w:p>
-    <w:p/>
+    <w:p>
+      <w:pPr>
+        <w:jc w:val="both"/>
+        <w:rPr>
+          <w:ins w:id="263" w:author="Jamie Birch" w:date="2016-01-19T11:30:00Z"/>
+          <w:rFonts w:ascii="Calibri" w:eastAsia="Calibri" w:hAnsi="Calibri" w:cs="Calibri"/>
+          <w:color w:val="0070C0"/>
+        </w:rPr>
+      </w:pPr>
+      <w:ins w:id="264" w:author="Jamie Birch" w:date="2016-01-19T11:30:00Z">
+        <w:r>
+          <w:rPr>
+            <w:rFonts w:ascii="Calibri" w:eastAsia="Calibri" w:hAnsi="Calibri" w:cs="Calibri"/>
+            <w:color w:val="0070C0"/>
+          </w:rPr>
+          <w:t>/*needs to be fleshed out and worked in properly</w:t>
+        </w:r>
+      </w:ins>
+    </w:p>
+    <w:p>
+      <w:pPr>
+        <w:jc w:val="both"/>
+        <w:rPr>
+          <w:ins w:id="265" w:author="Jamie Birch" w:date="2016-01-19T11:30:00Z"/>
+          <w:rFonts w:ascii="Calibri" w:hAnsi="Calibri"/>
+          <w:color w:val="0070C0"/>
+        </w:rPr>
+      </w:pPr>
+      <w:ins w:id="266" w:author="Jamie Birch" w:date="2016-01-19T11:30:00Z">
+        <w:r>
+          <w:rPr>
+            <w:rFonts w:ascii="Calibri" w:eastAsia="Calibri" w:hAnsi="Calibri" w:cs="Calibri"/>
+            <w:color w:val="0070C0"/>
+          </w:rPr>
+          <w:t>we have identified an aspect of the field that is anticipated to have a continually accelerating impact on daily life, while also capable of being explained in simple terms: problem solving algorithms.</w:t>
+        </w:r>
+      </w:ins>
+    </w:p>
+    <w:p>
+      <w:pPr>
+        <w:jc w:val="both"/>
+        <w:rPr>
+          <w:ins w:id="267" w:author="Jamie Birch" w:date="2016-01-19T11:30:00Z"/>
+          <w:rFonts w:ascii="Calibri" w:hAnsi="Calibri"/>
+          <w:color w:val="0070C0"/>
+        </w:rPr>
+      </w:pPr>
+      <w:ins w:id="268" w:author="Jamie Birch" w:date="2016-01-19T11:30:00Z">
+        <w:r>
+          <w:rPr>
+            <w:rFonts w:ascii="Calibri" w:hAnsi="Calibri"/>
+            <w:color w:val="0070C0"/>
+          </w:rPr>
+          <w:t>Today autonomous algorithms and artificial intelligences control many aspects of society, from weather forecasting to stock trading activity,</w:t>
+        </w:r>
+        <w:r>
+          <w:rPr>
+            <w:rStyle w:val="FootnoteReference"/>
+            <w:rFonts w:ascii="Calibri" w:hAnsi="Calibri"/>
+            <w:color w:val="0070C0"/>
+          </w:rPr>
+          <w:footnoteReference w:id="21"/>
+        </w:r>
+        <w:r>
+          <w:rPr>
+            <w:rFonts w:ascii="Calibri" w:hAnsi="Calibri"/>
+            <w:color w:val="0070C0"/>
+          </w:rPr>
+          <w:t xml:space="preserve"> and from transport planning &amp; scheduling to date matching</w:t>
+        </w:r>
+        <w:r>
+          <w:rPr>
+            <w:rStyle w:val="FootnoteReference"/>
+            <w:rFonts w:ascii="Calibri" w:hAnsi="Calibri"/>
+            <w:color w:val="0070C0"/>
+          </w:rPr>
+          <w:footnoteReference w:id="22"/>
+        </w:r>
+        <w:r>
+          <w:rPr>
+            <w:rFonts w:ascii="Calibri" w:hAnsi="Calibri"/>
+            <w:color w:val="0070C0"/>
+          </w:rPr>
+          <w:t xml:space="preserve"> (the list is ever growing). Yet, despite the complexity of the problems such algorithms tackle, frequently the approach that is employed can be defined by simple rules that are far easier to understand. Swarm intelligence algorithms, for example, might determine optimally short paths between points by replicating slime mould or social insect behavior. Ants can tackle such problems by individually leaving a trail, signalling whether or not they have recently found food. Other ants can randomly explore, but are inclined to follow attractive trails. Over time the trails that remain stronger (reinforced by other ants) are those which are travelled most frequently. These, on average, tend to be the shortest path between desirable points, while the longer trails require more effort to maintain (tending to weaken). Hence, the problem-solving approach can be defined by just a few simple behaviors (random exploration and conditional trail setting / following). The ubiquity and real-world impact of similar algorithms, along with their definition by relatively simple rules, makes this an appealing educational topic.</w:t>
+        </w:r>
+      </w:ins>
+    </w:p>
+    <w:p>
+      <w:pPr>
+        <w:rPr>
+          <w:color w:val="0070C0"/>
+          <w:rPrChange w:id="273" w:author="Jamie Birch" w:date="2016-01-19T11:30:00Z">
+            <w:rPr/>
+          </w:rPrChange>
+        </w:rPr>
+      </w:pPr>
+      <w:ins w:id="274" w:author="Jamie Birch" w:date="2016-01-19T11:30:00Z">
+        <w:r>
+          <w:rPr>
+            <w:rFonts w:ascii="Calibri" w:eastAsia="Calibri" w:hAnsi="Calibri" w:cs="Calibri"/>
+            <w:color w:val="0070C0"/>
+          </w:rPr>
+          <w:t>Our objective is to develop a system to educate and inspire school children about the underlying mechanism of problem-solving algorithms and simple artificial intelligences.</w:t>
+        </w:r>
+        <w:r>
+          <w:rPr>
+            <w:rFonts w:ascii="Calibri" w:eastAsia="Calibri" w:hAnsi="Calibri" w:cs="Calibri"/>
+            <w:color w:val="0070C0"/>
+          </w:rPr>
+          <w:t xml:space="preserve"> */</w:t>
+        </w:r>
+      </w:ins>
+    </w:p>
     <w:tbl>
       <w:tblPr>
         <w:tblStyle w:val="GridTable6Colorful-Accent1"/>
@@ -20301,10 +20417,10 @@
       <w:pPr>
         <w:pStyle w:val="FootnoteText"/>
         <w:rPr>
-          <w:ins w:id="17" w:author="Jamie Birch" w:date="2016-01-19T11:25:00Z"/>
+          <w:ins w:id="17" w:author="Jamie Birch" w:date="2016-01-19T11:28:00Z"/>
         </w:rPr>
       </w:pPr>
-      <w:ins w:id="18" w:author="Jamie Birch" w:date="2016-01-19T11:25:00Z">
+      <w:ins w:id="18" w:author="Jamie Birch" w:date="2016-01-19T11:28:00Z">
         <w:r>
           <w:rPr>
             <w:rStyle w:val="FootnoteReference"/>
@@ -20325,10 +20441,10 @@
       <w:pPr>
         <w:pStyle w:val="FootnoteText"/>
         <w:rPr>
-          <w:ins w:id="19" w:author="Jamie Birch" w:date="2016-01-19T11:25:00Z"/>
+          <w:ins w:id="19" w:author="Jamie Birch" w:date="2016-01-19T11:28:00Z"/>
         </w:rPr>
       </w:pPr>
-      <w:ins w:id="20" w:author="Jamie Birch" w:date="2016-01-19T11:25:00Z">
+      <w:ins w:id="20" w:author="Jamie Birch" w:date="2016-01-19T11:28:00Z">
         <w:r>
           <w:rPr>
             <w:rStyle w:val="FootnoteReference"/>
@@ -20349,10 +20465,10 @@
       <w:pPr>
         <w:pStyle w:val="FootnoteText"/>
         <w:rPr>
-          <w:ins w:id="23" w:author="Jamie Birch" w:date="2016-01-19T11:25:00Z"/>
+          <w:ins w:id="23" w:author="Jamie Birch" w:date="2016-01-19T11:28:00Z"/>
         </w:rPr>
       </w:pPr>
-      <w:ins w:id="24" w:author="Jamie Birch" w:date="2016-01-19T11:25:00Z">
+      <w:ins w:id="24" w:author="Jamie Birch" w:date="2016-01-19T11:28:00Z">
         <w:r>
           <w:rPr>
             <w:rStyle w:val="FootnoteReference"/>
@@ -20373,10 +20489,10 @@
       <w:pPr>
         <w:pStyle w:val="FootnoteText"/>
         <w:rPr>
-          <w:ins w:id="29" w:author="Jamie Birch" w:date="2016-01-19T11:25:00Z"/>
+          <w:ins w:id="29" w:author="Jamie Birch" w:date="2016-01-19T11:28:00Z"/>
         </w:rPr>
       </w:pPr>
-      <w:ins w:id="30" w:author="Jamie Birch" w:date="2016-01-19T11:25:00Z">
+      <w:ins w:id="30" w:author="Jamie Birch" w:date="2016-01-19T11:28:00Z">
         <w:r>
           <w:rPr>
             <w:rStyle w:val="FootnoteReference"/>
@@ -20394,10 +20510,10 @@
       <w:pPr>
         <w:pStyle w:val="FootnoteText"/>
         <w:rPr>
-          <w:ins w:id="31" w:author="Jamie Birch" w:date="2016-01-19T11:25:00Z"/>
+          <w:ins w:id="31" w:author="Jamie Birch" w:date="2016-01-19T11:28:00Z"/>
         </w:rPr>
       </w:pPr>
-      <w:ins w:id="32" w:author="Jamie Birch" w:date="2016-01-19T11:25:00Z">
+      <w:ins w:id="32" w:author="Jamie Birch" w:date="2016-01-19T11:28:00Z">
         <w:r>
           <w:rPr>
             <w:rStyle w:val="FootnoteReference"/>
@@ -20415,10 +20531,10 @@
       <w:pPr>
         <w:pStyle w:val="FootnoteText"/>
         <w:rPr>
-          <w:ins w:id="35" w:author="Jamie Birch" w:date="2016-01-19T11:25:00Z"/>
+          <w:ins w:id="35" w:author="Jamie Birch" w:date="2016-01-19T11:28:00Z"/>
         </w:rPr>
       </w:pPr>
-      <w:ins w:id="36" w:author="Jamie Birch" w:date="2016-01-19T11:25:00Z">
+      <w:ins w:id="36" w:author="Jamie Birch" w:date="2016-01-19T11:28:00Z">
         <w:r>
           <w:rPr>
             <w:rStyle w:val="FootnoteReference"/>
@@ -20439,10 +20555,10 @@
       <w:pPr>
         <w:pStyle w:val="FootnoteText"/>
         <w:rPr>
-          <w:ins w:id="37" w:author="Jamie Birch" w:date="2016-01-19T11:25:00Z"/>
+          <w:ins w:id="37" w:author="Jamie Birch" w:date="2016-01-19T11:28:00Z"/>
         </w:rPr>
       </w:pPr>
-      <w:ins w:id="38" w:author="Jamie Birch" w:date="2016-01-19T11:25:00Z">
+      <w:ins w:id="38" w:author="Jamie Birch" w:date="2016-01-19T11:28:00Z">
         <w:r>
           <w:rPr>
             <w:rStyle w:val="FootnoteReference"/>
@@ -20463,10 +20579,10 @@
       <w:pPr>
         <w:pStyle w:val="FootnoteText"/>
         <w:rPr>
-          <w:ins w:id="41" w:author="Jamie Birch" w:date="2016-01-19T11:25:00Z"/>
+          <w:ins w:id="41" w:author="Jamie Birch" w:date="2016-01-19T11:28:00Z"/>
         </w:rPr>
       </w:pPr>
-      <w:ins w:id="42" w:author="Jamie Birch" w:date="2016-01-19T11:25:00Z">
+      <w:ins w:id="42" w:author="Jamie Birch" w:date="2016-01-19T11:28:00Z">
         <w:r>
           <w:rPr>
             <w:rStyle w:val="FootnoteReference"/>
@@ -20487,10 +20603,10 @@
       <w:pPr>
         <w:pStyle w:val="FootnoteText"/>
         <w:rPr>
-          <w:ins w:id="43" w:author="Jamie Birch" w:date="2016-01-19T11:25:00Z"/>
+          <w:ins w:id="43" w:author="Jamie Birch" w:date="2016-01-19T11:28:00Z"/>
         </w:rPr>
       </w:pPr>
-      <w:ins w:id="44" w:author="Jamie Birch" w:date="2016-01-19T11:25:00Z">
+      <w:ins w:id="44" w:author="Jamie Birch" w:date="2016-01-19T11:28:00Z">
         <w:r>
           <w:rPr>
             <w:rStyle w:val="FootnoteReference"/>
@@ -20511,10 +20627,10 @@
       <w:pPr>
         <w:pStyle w:val="FootnoteText"/>
         <w:rPr>
-          <w:ins w:id="51" w:author="Jamie Birch" w:date="2016-01-19T11:25:00Z"/>
+          <w:ins w:id="51" w:author="Jamie Birch" w:date="2016-01-19T11:28:00Z"/>
         </w:rPr>
       </w:pPr>
-      <w:ins w:id="52" w:author="Jamie Birch" w:date="2016-01-19T11:25:00Z">
+      <w:ins w:id="52" w:author="Jamie Birch" w:date="2016-01-19T11:28:00Z">
         <w:r>
           <w:rPr>
             <w:rStyle w:val="FootnoteReference"/>
@@ -20535,10 +20651,10 @@
       <w:pPr>
         <w:pStyle w:val="FootnoteText"/>
         <w:rPr>
-          <w:ins w:id="59" w:author="Jamie Birch" w:date="2016-01-19T11:25:00Z"/>
+          <w:ins w:id="59" w:author="Jamie Birch" w:date="2016-01-19T11:28:00Z"/>
         </w:rPr>
       </w:pPr>
-      <w:ins w:id="60" w:author="Jamie Birch" w:date="2016-01-19T11:25:00Z">
+      <w:ins w:id="60" w:author="Jamie Birch" w:date="2016-01-19T11:28:00Z">
         <w:r>
           <w:rPr>
             <w:rStyle w:val="FootnoteReference"/>
@@ -20559,10 +20675,10 @@
       <w:pPr>
         <w:pStyle w:val="FootnoteText"/>
         <w:rPr>
-          <w:ins w:id="61" w:author="Jamie Birch" w:date="2016-01-19T11:25:00Z"/>
+          <w:ins w:id="61" w:author="Jamie Birch" w:date="2016-01-19T11:28:00Z"/>
         </w:rPr>
       </w:pPr>
-      <w:ins w:id="62" w:author="Jamie Birch" w:date="2016-01-19T11:25:00Z">
+      <w:ins w:id="62" w:author="Jamie Birch" w:date="2016-01-19T11:28:00Z">
         <w:r>
           <w:rPr>
             <w:rStyle w:val="FootnoteReference"/>
@@ -20604,10 +20720,10 @@
       <w:pPr>
         <w:pStyle w:val="FootnoteText"/>
         <w:rPr>
-          <w:ins w:id="63" w:author="Jamie Birch" w:date="2016-01-19T11:25:00Z"/>
+          <w:ins w:id="63" w:author="Jamie Birch" w:date="2016-01-19T11:28:00Z"/>
         </w:rPr>
       </w:pPr>
-      <w:ins w:id="64" w:author="Jamie Birch" w:date="2016-01-19T11:25:00Z">
+      <w:ins w:id="64" w:author="Jamie Birch" w:date="2016-01-19T11:28:00Z">
         <w:r>
           <w:rPr>
             <w:rStyle w:val="FootnoteReference"/>
@@ -20649,10 +20765,10 @@
       <w:pPr>
         <w:pStyle w:val="FootnoteText"/>
         <w:rPr>
-          <w:ins w:id="68" w:author="Jamie Birch" w:date="2016-01-19T11:25:00Z"/>
+          <w:ins w:id="68" w:author="Jamie Birch" w:date="2016-01-19T11:28:00Z"/>
         </w:rPr>
       </w:pPr>
-      <w:ins w:id="69" w:author="Jamie Birch" w:date="2016-01-19T11:25:00Z">
+      <w:ins w:id="69" w:author="Jamie Birch" w:date="2016-01-19T11:28:00Z">
         <w:r>
           <w:rPr>
             <w:rStyle w:val="FootnoteReference"/>
@@ -20694,10 +20810,10 @@
       <w:pPr>
         <w:pStyle w:val="FootnoteText"/>
         <w:rPr>
-          <w:del w:id="156" w:author="Jamie Birch" w:date="2016-01-19T11:25:00Z"/>
+          <w:del w:id="156" w:author="Jamie Birch" w:date="2016-01-19T11:28:00Z"/>
         </w:rPr>
       </w:pPr>
-      <w:del w:id="157" w:author="Jamie Birch" w:date="2016-01-19T11:25:00Z">
+      <w:del w:id="157" w:author="Jamie Birch" w:date="2016-01-19T11:28:00Z">
         <w:r>
           <w:rPr>
             <w:rStyle w:val="FootnoteReference"/>
@@ -20718,10 +20834,10 @@
       <w:pPr>
         <w:pStyle w:val="FootnoteText"/>
         <w:rPr>
-          <w:del w:id="158" w:author="Jamie Birch" w:date="2016-01-19T11:25:00Z"/>
+          <w:del w:id="158" w:author="Jamie Birch" w:date="2016-01-19T11:28:00Z"/>
         </w:rPr>
       </w:pPr>
-      <w:del w:id="159" w:author="Jamie Birch" w:date="2016-01-19T11:25:00Z">
+      <w:del w:id="159" w:author="Jamie Birch" w:date="2016-01-19T11:28:00Z">
         <w:r>
           <w:rPr>
             <w:rStyle w:val="FootnoteReference"/>
@@ -20742,10 +20858,10 @@
       <w:pPr>
         <w:pStyle w:val="FootnoteText"/>
         <w:rPr>
-          <w:del w:id="162" w:author="Jamie Birch" w:date="2016-01-19T11:25:00Z"/>
+          <w:del w:id="162" w:author="Jamie Birch" w:date="2016-01-19T11:28:00Z"/>
         </w:rPr>
       </w:pPr>
-      <w:del w:id="163" w:author="Jamie Birch" w:date="2016-01-19T11:25:00Z">
+      <w:del w:id="163" w:author="Jamie Birch" w:date="2016-01-19T11:28:00Z">
         <w:r>
           <w:rPr>
             <w:rStyle w:val="FootnoteReference"/>
@@ -20766,10 +20882,10 @@
       <w:pPr>
         <w:pStyle w:val="FootnoteText"/>
         <w:rPr>
-          <w:del w:id="173" w:author="Jamie Birch" w:date="2016-01-19T11:25:00Z"/>
+          <w:del w:id="173" w:author="Jamie Birch" w:date="2016-01-19T11:28:00Z"/>
         </w:rPr>
       </w:pPr>
-      <w:del w:id="174" w:author="Jamie Birch" w:date="2016-01-19T11:25:00Z">
+      <w:del w:id="174" w:author="Jamie Birch" w:date="2016-01-19T11:28:00Z">
         <w:r>
           <w:rPr>
             <w:rStyle w:val="FootnoteReference"/>
@@ -20790,10 +20906,10 @@
       <w:pPr>
         <w:pStyle w:val="FootnoteText"/>
         <w:rPr>
-          <w:del w:id="175" w:author="Jamie Birch" w:date="2016-01-19T11:25:00Z"/>
+          <w:del w:id="175" w:author="Jamie Birch" w:date="2016-01-19T11:28:00Z"/>
         </w:rPr>
       </w:pPr>
-      <w:del w:id="176" w:author="Jamie Birch" w:date="2016-01-19T11:25:00Z">
+      <w:del w:id="176" w:author="Jamie Birch" w:date="2016-01-19T11:28:00Z">
         <w:r>
           <w:rPr>
             <w:rStyle w:val="FootnoteReference"/>
@@ -20807,6 +20923,54 @@
           <w:delText>http://www.bbc.co.uk/programmes/p030s6b3</w:delText>
         </w:r>
       </w:del>
+    </w:p>
+  </w:footnote>
+  <w:footnote w:id="21">
+    <w:p>
+      <w:pPr>
+        <w:pStyle w:val="FootnoteText"/>
+        <w:rPr>
+          <w:ins w:id="269" w:author="Jamie Birch" w:date="2016-01-19T11:30:00Z"/>
+        </w:rPr>
+      </w:pPr>
+      <w:ins w:id="270" w:author="Jamie Birch" w:date="2016-01-19T11:30:00Z">
+        <w:r>
+          <w:rPr>
+            <w:rStyle w:val="FootnoteReference"/>
+          </w:rPr>
+          <w:footnoteRef/>
+        </w:r>
+        <w:r>
+          <w:t xml:space="preserve"> </w:t>
+        </w:r>
+        <w:r>
+          <w:t>http://www.bbc.co.uk/iplayer/episode/b03k6ypz/the-joy-of-logic</w:t>
+        </w:r>
+      </w:ins>
+    </w:p>
+  </w:footnote>
+  <w:footnote w:id="22">
+    <w:p>
+      <w:pPr>
+        <w:pStyle w:val="FootnoteText"/>
+        <w:rPr>
+          <w:ins w:id="271" w:author="Jamie Birch" w:date="2016-01-19T11:30:00Z"/>
+        </w:rPr>
+      </w:pPr>
+      <w:ins w:id="272" w:author="Jamie Birch" w:date="2016-01-19T11:30:00Z">
+        <w:r>
+          <w:rPr>
+            <w:rStyle w:val="FootnoteReference"/>
+          </w:rPr>
+          <w:footnoteRef/>
+        </w:r>
+        <w:r>
+          <w:t xml:space="preserve"> </w:t>
+        </w:r>
+        <w:r>
+          <w:t>http://www.bbc.co.uk/programmes/p030s6b3</w:t>
+        </w:r>
+      </w:ins>
     </w:p>
   </w:footnote>
 </w:footnotes>
@@ -25701,7 +25865,7 @@
     <w:basedOn w:val="DefaultParagraphFont"/>
     <w:uiPriority w:val="99"/>
     <w:unhideWhenUsed/>
-    <w:rsid w:val="001B7105"/>
+    <w:rsid w:val="003D3E21"/>
     <w:rPr>
       <w:color w:val="46B2B5" w:themeColor="hyperlink"/>
       <w:u w:val="single"/>
@@ -25755,6 +25919,7 @@
           </a:p>
         </c:rich>
       </c:tx>
+      <c:layout/>
       <c:overlay val="0"/>
       <c:spPr>
         <a:noFill/>
@@ -25872,11 +26037,11 @@
         </c:dLbls>
         <c:gapWidth val="219"/>
         <c:overlap val="-27"/>
-        <c:axId val="2138481520"/>
-        <c:axId val="-2137817984"/>
+        <c:axId val="-2109709568"/>
+        <c:axId val="-2136543520"/>
       </c:barChart>
       <c:catAx>
-        <c:axId val="2138481520"/>
+        <c:axId val="-2109709568"/>
         <c:scaling>
           <c:orientation val="minMax"/>
         </c:scaling>
@@ -25919,7 +26084,7 @@
             <a:endParaRPr lang="en-US"/>
           </a:p>
         </c:txPr>
-        <c:crossAx val="-2137817984"/>
+        <c:crossAx val="-2136543520"/>
         <c:crosses val="autoZero"/>
         <c:auto val="1"/>
         <c:lblAlgn val="ctr"/>
@@ -25927,7 +26092,7 @@
         <c:noMultiLvlLbl val="0"/>
       </c:catAx>
       <c:valAx>
-        <c:axId val="-2137817984"/>
+        <c:axId val="-2136543520"/>
         <c:scaling>
           <c:orientation val="minMax"/>
         </c:scaling>
@@ -25978,7 +26143,7 @@
             <a:endParaRPr lang="en-US"/>
           </a:p>
         </c:txPr>
-        <c:crossAx val="2138481520"/>
+        <c:crossAx val="-2109709568"/>
         <c:crosses val="autoZero"/>
         <c:crossBetween val="between"/>
       </c:valAx>
@@ -26074,6 +26239,7 @@
           </a:p>
         </c:rich>
       </c:tx>
+      <c:layout/>
       <c:overlay val="0"/>
       <c:spPr>
         <a:noFill/>
@@ -26205,7 +26371,9 @@
               </c:spPr>
             </c:leaderLines>
             <c:extLst>
-              <c:ext xmlns:c15="http://schemas.microsoft.com/office/drawing/2012/chart" uri="{CE6537A1-D6FC-4f65-9D91-7224C49458BB}"/>
+              <c:ext xmlns:c15="http://schemas.microsoft.com/office/drawing/2012/chart" uri="{CE6537A1-D6FC-4f65-9D91-7224C49458BB}">
+                <c15:layout/>
+              </c:ext>
             </c:extLst>
           </c:dLbls>
           <c:cat>
@@ -26259,6 +26427,7 @@
     </c:plotArea>
     <c:legend>
       <c:legendPos val="l"/>
+      <c:layout/>
       <c:overlay val="0"/>
       <c:spPr>
         <a:noFill/>
@@ -26376,6 +26545,7 @@
           </a:p>
         </c:rich>
       </c:tx>
+      <c:layout/>
       <c:overlay val="0"/>
       <c:spPr>
         <a:noFill/>
@@ -26501,7 +26671,9 @@
               </c:spPr>
             </c:leaderLines>
             <c:extLst>
-              <c:ext xmlns:c15="http://schemas.microsoft.com/office/drawing/2012/chart" uri="{CE6537A1-D6FC-4f65-9D91-7224C49458BB}"/>
+              <c:ext xmlns:c15="http://schemas.microsoft.com/office/drawing/2012/chart" uri="{CE6537A1-D6FC-4f65-9D91-7224C49458BB}">
+                <c15:layout/>
+              </c:ext>
             </c:extLst>
           </c:dLbls>
           <c:cat>
@@ -26555,6 +26727,7 @@
     </c:plotArea>
     <c:legend>
       <c:legendPos val="l"/>
+      <c:layout/>
       <c:overlay val="0"/>
       <c:spPr>
         <a:noFill/>
@@ -26659,6 +26832,7 @@
           </a:p>
         </c:rich>
       </c:tx>
+      <c:layout/>
       <c:overlay val="0"/>
       <c:spPr>
         <a:noFill/>
@@ -26941,7 +27115,9 @@
               </c:spPr>
             </c:leaderLines>
             <c:extLst>
-              <c:ext xmlns:c15="http://schemas.microsoft.com/office/drawing/2012/chart" uri="{CE6537A1-D6FC-4f65-9D91-7224C49458BB}"/>
+              <c:ext xmlns:c15="http://schemas.microsoft.com/office/drawing/2012/chart" uri="{CE6537A1-D6FC-4f65-9D91-7224C49458BB}">
+                <c15:layout/>
+              </c:ext>
             </c:extLst>
           </c:dLbls>
           <c:cat>
@@ -27055,6 +27231,7 @@
     </c:plotArea>
     <c:legend>
       <c:legendPos val="l"/>
+      <c:layout/>
       <c:overlay val="0"/>
       <c:spPr>
         <a:noFill/>
@@ -27159,6 +27336,7 @@
           </a:p>
         </c:rich>
       </c:tx>
+      <c:layout/>
       <c:overlay val="0"/>
       <c:spPr>
         <a:noFill/>
@@ -27441,7 +27619,9 @@
               </c:spPr>
             </c:leaderLines>
             <c:extLst>
-              <c:ext xmlns:c15="http://schemas.microsoft.com/office/drawing/2012/chart" uri="{CE6537A1-D6FC-4f65-9D91-7224C49458BB}"/>
+              <c:ext xmlns:c15="http://schemas.microsoft.com/office/drawing/2012/chart" uri="{CE6537A1-D6FC-4f65-9D91-7224C49458BB}">
+                <c15:layout/>
+              </c:ext>
             </c:extLst>
           </c:dLbls>
           <c:cat>
@@ -27555,6 +27735,7 @@
     </c:plotArea>
     <c:legend>
       <c:legendPos val="l"/>
+      <c:layout/>
       <c:overlay val="0"/>
       <c:spPr>
         <a:noFill/>
@@ -30663,7 +30844,7 @@
 </file>
 
 <file path=customXml/itemProps1.xml><?xml version="1.0" encoding="utf-8"?>
-<ds:datastoreItem xmlns:ds="http://schemas.openxmlformats.org/officeDocument/2006/customXml" ds:itemID="{92F4C39F-A1D8-D247-984D-E39068EFEFEF}">
+<ds:datastoreItem xmlns:ds="http://schemas.openxmlformats.org/officeDocument/2006/customXml" ds:itemID="{6921B19F-636C-1D4D-9ECD-CCC65AF7929F}">
   <ds:schemaRefs>
     <ds:schemaRef ds:uri="http://schemas.openxmlformats.org/officeDocument/2006/bibliography"/>
   </ds:schemaRefs>

</xml_diff>